<commit_message>
Solution for the first problem finished
All questions concerning the solution have been answered.
</commit_message>
<xml_diff>
--- a/Week1_Assignments/White_Jesse_ProblemSolving.docx
+++ b/Week1_Assignments/White_Jesse_ProblemSolving.docx
@@ -62,7 +62,6 @@
           <w:szCs w:val="32"/>
         </w:rPr>
       </w:pPr>
-      <w:proofErr w:type="gramStart"/>
       <w:r>
         <w:rPr>
           <w:sz w:val="32"/>
@@ -70,7 +69,6 @@
         </w:rPr>
         <w:t>A cat, a parrot, and a bag of seed.</w:t>
       </w:r>
-      <w:proofErr w:type="gramEnd"/>
     </w:p>
     <w:p>
       <w:pPr>
@@ -84,490 +82,564 @@
     <w:p>
       <w:pPr>
         <w:rPr>
+          <w:rFonts w:eastAsia="Times New Roman" w:cs="Times New Roman"/>
+          <w:sz w:val="30"/>
+          <w:szCs w:val="30"/>
+        </w:rPr>
+      </w:pPr>
+      <w:r>
+        <w:rPr>
+          <w:rFonts w:eastAsia="Times New Roman" w:cs="Times New Roman"/>
+          <w:sz w:val="30"/>
+          <w:szCs w:val="30"/>
+        </w:rPr>
+        <w:t xml:space="preserve">Define the </w:t>
+      </w:r>
+      <w:r>
+        <w:rPr>
+          <w:rFonts w:eastAsia="Times New Roman" w:cs="Times New Roman"/>
+          <w:sz w:val="30"/>
+          <w:szCs w:val="30"/>
+        </w:rPr>
+        <w:t>problem  </w:t>
+      </w:r>
+    </w:p>
+    <w:p>
+      <w:r>
+        <w:t>a)</w:t>
+      </w:r>
+    </w:p>
+    <w:p>
+      <w:r>
+        <w:t>I need to get all the</w:t>
+      </w:r>
+      <w:r>
+        <w:t xml:space="preserve"> objects across the river, all while carrying no more than one object at a time.</w:t>
+      </w:r>
+    </w:p>
+    <w:p/>
+    <w:p>
+      <w:r>
+        <w:t>b)</w:t>
+      </w:r>
+    </w:p>
+    <w:p>
+      <w:r>
+        <w:t>The only two things that can be together at the same time is the cat and the seed.</w:t>
+      </w:r>
+    </w:p>
+    <w:p/>
+    <w:p>
+      <w:r>
+        <w:t>c)</w:t>
+      </w:r>
+    </w:p>
+    <w:p>
+      <w:r>
+        <w:t xml:space="preserve">The overall goal is to move all three of the objects from one side of the river to the </w:t>
+      </w:r>
+    </w:p>
+    <w:p>
+      <w:r>
+        <w:t>other.</w:t>
+      </w:r>
+    </w:p>
+    <w:p>
+      <w:pPr>
+        <w:rPr>
           <w:rFonts w:ascii="Helvetica" w:eastAsia="Times New Roman" w:hAnsi="Helvetica" w:cs="Times New Roman"/>
           <w:sz w:val="30"/>
           <w:szCs w:val="30"/>
         </w:rPr>
       </w:pPr>
-      <w:r>
+    </w:p>
+    <w:p>
+      <w:pPr>
+        <w:rPr>
+          <w:rFonts w:eastAsia="Times New Roman" w:cs="Times New Roman"/>
+          <w:sz w:val="30"/>
+          <w:szCs w:val="30"/>
+        </w:rPr>
+      </w:pPr>
+      <w:r>
+        <w:rPr>
+          <w:rFonts w:eastAsia="Times New Roman" w:cs="Times New Roman"/>
+          <w:sz w:val="30"/>
+          <w:szCs w:val="30"/>
+        </w:rPr>
+        <w:t xml:space="preserve">Break the problem </w:t>
+      </w:r>
+      <w:r>
+        <w:rPr>
+          <w:rFonts w:eastAsia="Times New Roman" w:cs="Times New Roman"/>
+          <w:sz w:val="30"/>
+          <w:szCs w:val="30"/>
+        </w:rPr>
+        <w:t>apart</w:t>
+      </w:r>
+    </w:p>
+    <w:p>
+      <w:pPr>
+        <w:rPr>
+          <w:rFonts w:eastAsia="Times New Roman" w:cs="Times New Roman"/>
+        </w:rPr>
+      </w:pPr>
+      <w:r>
+        <w:rPr>
+          <w:rFonts w:eastAsia="Times New Roman" w:cs="Times New Roman"/>
+        </w:rPr>
+        <w:t>a)</w:t>
+      </w:r>
+    </w:p>
+    <w:p>
+      <w:pPr>
+        <w:rPr>
+          <w:rFonts w:eastAsia="Times New Roman" w:cs="Times New Roman"/>
+        </w:rPr>
+      </w:pPr>
+      <w:r>
+        <w:rPr>
+          <w:rFonts w:eastAsia="Times New Roman" w:cs="Times New Roman"/>
+        </w:rPr>
+        <w:t>The constraints</w:t>
+      </w:r>
+      <w:r>
+        <w:rPr>
+          <w:rFonts w:eastAsia="Times New Roman" w:cs="Times New Roman"/>
+        </w:rPr>
+        <w:t xml:space="preserve"> are:</w:t>
+      </w:r>
+    </w:p>
+    <w:p>
+      <w:pPr>
+        <w:rPr>
+          <w:rFonts w:eastAsia="Times New Roman" w:cs="Times New Roman"/>
+        </w:rPr>
+      </w:pPr>
+      <w:r>
+        <w:rPr>
+          <w:rFonts w:eastAsia="Times New Roman" w:cs="Times New Roman"/>
+        </w:rPr>
+        <w:t>The parrot</w:t>
+      </w:r>
+    </w:p>
+    <w:p>
+      <w:pPr>
+        <w:rPr>
+          <w:rFonts w:eastAsia="Times New Roman" w:cs="Times New Roman"/>
+        </w:rPr>
+      </w:pPr>
+      <w:r>
+        <w:rPr>
+          <w:rFonts w:eastAsia="Times New Roman" w:cs="Times New Roman"/>
+        </w:rPr>
+        <w:t>The cat</w:t>
+      </w:r>
+    </w:p>
+    <w:p>
+      <w:pPr>
+        <w:rPr>
+          <w:rFonts w:eastAsia="Times New Roman" w:cs="Times New Roman"/>
+        </w:rPr>
+      </w:pPr>
+      <w:r>
+        <w:rPr>
+          <w:rFonts w:eastAsia="Times New Roman" w:cs="Times New Roman"/>
+        </w:rPr>
+        <w:t>The seed</w:t>
+      </w:r>
+    </w:p>
+    <w:p>
+      <w:pPr>
+        <w:rPr>
+          <w:rFonts w:eastAsia="Times New Roman" w:cs="Times New Roman"/>
+        </w:rPr>
+      </w:pPr>
+    </w:p>
+    <w:p>
+      <w:pPr>
+        <w:rPr>
+          <w:rFonts w:eastAsia="Times New Roman" w:cs="Times New Roman"/>
+        </w:rPr>
+      </w:pPr>
+      <w:r>
+        <w:rPr>
+          <w:rFonts w:eastAsia="Times New Roman" w:cs="Times New Roman"/>
+        </w:rPr>
+        <w:t>b)</w:t>
+      </w:r>
+    </w:p>
+    <w:p>
+      <w:pPr>
+        <w:rPr>
+          <w:rFonts w:eastAsia="Times New Roman" w:cs="Times New Roman"/>
+        </w:rPr>
+      </w:pPr>
+      <w:r>
+        <w:rPr>
+          <w:rFonts w:eastAsia="Times New Roman" w:cs="Times New Roman"/>
+        </w:rPr>
+        <w:t>The sub-goal would be to prevent all of the objects from perishing.</w:t>
+      </w:r>
+    </w:p>
+    <w:p>
+      <w:pPr>
+        <w:rPr>
+          <w:rFonts w:eastAsia="Times New Roman" w:cs="Times New Roman"/>
+        </w:rPr>
+      </w:pPr>
+    </w:p>
+    <w:p>
+      <w:pPr>
+        <w:rPr>
+          <w:rFonts w:eastAsia="Times New Roman" w:cs="Times New Roman"/>
+          <w:sz w:val="30"/>
+          <w:szCs w:val="30"/>
+        </w:rPr>
+      </w:pPr>
+      <w:r>
+        <w:rPr>
+          <w:rFonts w:eastAsia="Times New Roman" w:cs="Times New Roman"/>
+          <w:sz w:val="30"/>
+          <w:szCs w:val="30"/>
+        </w:rPr>
+        <w:t xml:space="preserve">Identify potential </w:t>
+      </w:r>
+      <w:r>
+        <w:rPr>
+          <w:rFonts w:eastAsia="Times New Roman" w:cs="Times New Roman"/>
+          <w:sz w:val="30"/>
+          <w:szCs w:val="30"/>
+        </w:rPr>
+        <w:t>solutions</w:t>
+      </w:r>
+    </w:p>
+    <w:p>
+      <w:pPr>
+        <w:rPr>
+          <w:rFonts w:eastAsia="Times New Roman" w:cs="Times New Roman"/>
+        </w:rPr>
+      </w:pPr>
+      <w:r>
+        <w:rPr>
+          <w:rFonts w:eastAsia="Times New Roman" w:cs="Times New Roman"/>
+        </w:rPr>
+        <w:t>a)</w:t>
+      </w:r>
+    </w:p>
+    <w:p>
+      <w:pPr>
+        <w:rPr>
+          <w:rFonts w:eastAsia="Times New Roman" w:cs="Times New Roman"/>
+        </w:rPr>
+      </w:pPr>
+      <w:r>
+        <w:rPr>
+          <w:rFonts w:eastAsia="Times New Roman" w:cs="Times New Roman"/>
+        </w:rPr>
+        <w:t>To keep the cat from eating the parrot and the parrot from eating the seed those two combinations need to be avoided.</w:t>
+      </w:r>
+    </w:p>
+    <w:p>
+      <w:pPr>
+        <w:rPr>
+          <w:rFonts w:eastAsia="Times New Roman" w:cs="Times New Roman"/>
+        </w:rPr>
+      </w:pPr>
+    </w:p>
+    <w:p>
+      <w:pPr>
+        <w:rPr>
+          <w:rFonts w:eastAsia="Times New Roman" w:cs="Times New Roman"/>
+          <w:sz w:val="30"/>
+          <w:szCs w:val="30"/>
+        </w:rPr>
+      </w:pPr>
+      <w:r>
+        <w:rPr>
+          <w:rFonts w:eastAsia="Times New Roman" w:cs="Times New Roman"/>
+          <w:sz w:val="30"/>
+          <w:szCs w:val="30"/>
+        </w:rPr>
+        <w:t>Evaluate  each  potential  solution</w:t>
+      </w:r>
+    </w:p>
+    <w:p>
+      <w:pPr>
+        <w:rPr>
+          <w:rFonts w:eastAsia="Times New Roman" w:cs="Times New Roman"/>
+        </w:rPr>
+      </w:pPr>
+      <w:r>
+        <w:rPr>
+          <w:rFonts w:eastAsia="Times New Roman" w:cs="Times New Roman"/>
+        </w:rPr>
+        <w:t>a)</w:t>
+      </w:r>
+    </w:p>
+    <w:p>
+      <w:pPr>
+        <w:rPr>
+          <w:rFonts w:eastAsia="Times New Roman" w:cs="Times New Roman"/>
+        </w:rPr>
+      </w:pPr>
+      <w:r>
+        <w:rPr>
+          <w:rFonts w:eastAsia="Times New Roman" w:cs="Times New Roman"/>
+        </w:rPr>
+        <w:t>Yes, each solution meets the goals.</w:t>
+      </w:r>
+    </w:p>
+    <w:p>
+      <w:pPr>
+        <w:rPr>
+          <w:rFonts w:eastAsia="Times New Roman" w:cs="Times New Roman"/>
+        </w:rPr>
+      </w:pPr>
+      <w:r>
+        <w:rPr>
+          <w:rFonts w:eastAsia="Times New Roman" w:cs="Times New Roman"/>
+        </w:rPr>
+        <w:t>b)</w:t>
+      </w:r>
+    </w:p>
+    <w:p>
+      <w:pPr>
+        <w:rPr>
+          <w:rFonts w:eastAsia="Times New Roman" w:cs="Times New Roman"/>
+        </w:rPr>
+      </w:pPr>
+      <w:r>
+        <w:rPr>
+          <w:rFonts w:eastAsia="Times New Roman" w:cs="Times New Roman"/>
+        </w:rPr>
+        <w:t>Yes, each solution works for all cases.</w:t>
+      </w:r>
+    </w:p>
+    <w:p>
+      <w:pPr>
+        <w:rPr>
+          <w:rFonts w:eastAsia="Times New Roman" w:cs="Times New Roman"/>
+          <w:sz w:val="30"/>
+          <w:szCs w:val="30"/>
+        </w:rPr>
+      </w:pPr>
+    </w:p>
+    <w:p>
+      <w:pPr>
+        <w:rPr>
+          <w:rFonts w:eastAsia="Times New Roman" w:cs="Times New Roman"/>
+          <w:sz w:val="30"/>
+          <w:szCs w:val="30"/>
+        </w:rPr>
+      </w:pPr>
+    </w:p>
+    <w:p>
+      <w:pPr>
+        <w:rPr>
+          <w:rFonts w:eastAsia="Times New Roman" w:cs="Times New Roman"/>
+          <w:sz w:val="30"/>
+          <w:szCs w:val="30"/>
+        </w:rPr>
+      </w:pPr>
+    </w:p>
+    <w:p>
+      <w:pPr>
+        <w:rPr>
+          <w:rFonts w:eastAsia="Times New Roman" w:cs="Times New Roman"/>
+          <w:sz w:val="30"/>
+          <w:szCs w:val="30"/>
+        </w:rPr>
+      </w:pPr>
+    </w:p>
+    <w:p>
+      <w:pPr>
+        <w:rPr>
+          <w:rFonts w:eastAsia="Times New Roman" w:cs="Times New Roman"/>
+          <w:sz w:val="30"/>
+          <w:szCs w:val="30"/>
+        </w:rPr>
+      </w:pPr>
+    </w:p>
+    <w:p>
+      <w:pPr>
+        <w:rPr>
+          <w:rFonts w:eastAsia="Times New Roman" w:cs="Times New Roman"/>
+          <w:sz w:val="30"/>
+          <w:szCs w:val="30"/>
+        </w:rPr>
+      </w:pPr>
+      <w:r>
+        <w:rPr>
+          <w:rFonts w:eastAsia="Times New Roman" w:cs="Times New Roman"/>
+          <w:sz w:val="30"/>
+          <w:szCs w:val="30"/>
+        </w:rPr>
+        <w:t>Choose  a  solution  and  develop  a  </w:t>
+      </w:r>
+    </w:p>
+    <w:p>
+      <w:pPr>
+        <w:rPr>
+          <w:rFonts w:eastAsia="Times New Roman" w:cs="Times New Roman"/>
+          <w:sz w:val="30"/>
+          <w:szCs w:val="30"/>
+        </w:rPr>
+      </w:pPr>
+      <w:r>
+        <w:rPr>
+          <w:rFonts w:eastAsia="Times New Roman" w:cs="Times New Roman"/>
+          <w:sz w:val="30"/>
+          <w:szCs w:val="30"/>
+        </w:rPr>
+        <w:t>plan  to  implement  it.</w:t>
+      </w:r>
+    </w:p>
+    <w:p>
+      <w:pPr>
+        <w:rPr>
+          <w:rFonts w:eastAsia="Times New Roman" w:cs="Times New Roman"/>
+        </w:rPr>
+      </w:pPr>
+      <w:r>
+        <w:rPr>
+          <w:rFonts w:eastAsia="Times New Roman" w:cs="Times New Roman"/>
+        </w:rPr>
+        <w:t>a)</w:t>
+      </w:r>
+    </w:p>
+    <w:p>
+      <w:pPr>
+        <w:rPr>
+          <w:rFonts w:eastAsia="Times New Roman" w:cs="Times New Roman"/>
+        </w:rPr>
+      </w:pPr>
+      <w:r>
+        <w:rPr>
+          <w:rFonts w:eastAsia="Times New Roman" w:cs="Times New Roman"/>
+        </w:rPr>
+        <w:t>Since</w:t>
+      </w:r>
+      <w:r>
+        <w:rPr>
+          <w:rFonts w:eastAsia="Times New Roman" w:cs="Times New Roman"/>
+        </w:rPr>
+        <w:t xml:space="preserve"> the cat can be left with the seed then the parrot should be transported first.</w:t>
+      </w:r>
+    </w:p>
+    <w:p>
+      <w:pPr>
+        <w:rPr>
+          <w:rFonts w:eastAsia="Times New Roman" w:cs="Times New Roman"/>
+        </w:rPr>
+      </w:pPr>
+      <w:r>
+        <w:rPr>
+          <w:rFonts w:eastAsia="Times New Roman" w:cs="Times New Roman"/>
+        </w:rPr>
+        <w:t>Then the seed could be brought over.</w:t>
+      </w:r>
+    </w:p>
+    <w:p>
+      <w:pPr>
+        <w:rPr>
+          <w:rFonts w:eastAsia="Times New Roman" w:cs="Times New Roman"/>
+        </w:rPr>
+      </w:pPr>
+      <w:r>
+        <w:rPr>
+          <w:rFonts w:eastAsia="Times New Roman" w:cs="Times New Roman"/>
+        </w:rPr>
+        <w:t>The parrot would then be taken back across so that it would not eat the seed.</w:t>
+      </w:r>
+    </w:p>
+    <w:p>
+      <w:pPr>
+        <w:rPr>
+          <w:rFonts w:eastAsia="Times New Roman" w:cs="Times New Roman"/>
+        </w:rPr>
+      </w:pPr>
+      <w:r>
+        <w:rPr>
+          <w:rFonts w:eastAsia="Times New Roman" w:cs="Times New Roman"/>
+        </w:rPr>
+        <w:t>The parrot could then be dropped off and the cat would be picked up.</w:t>
+      </w:r>
+    </w:p>
+    <w:p>
+      <w:pPr>
+        <w:rPr>
+          <w:rFonts w:eastAsia="Times New Roman" w:cs="Times New Roman"/>
+        </w:rPr>
+      </w:pPr>
+      <w:r>
+        <w:rPr>
+          <w:rFonts w:eastAsia="Times New Roman" w:cs="Times New Roman"/>
+        </w:rPr>
+        <w:t xml:space="preserve">Once the cat and the seed are both on the opposite shore the parrot could be </w:t>
+      </w:r>
+    </w:p>
+    <w:p>
+      <w:pPr>
+        <w:rPr>
+          <w:rFonts w:eastAsia="Times New Roman" w:cs="Times New Roman"/>
+        </w:rPr>
+      </w:pPr>
+      <w:r>
+        <w:rPr>
+          <w:rFonts w:eastAsia="Times New Roman" w:cs="Times New Roman"/>
+        </w:rPr>
+        <w:t xml:space="preserve">picked up </w:t>
+      </w:r>
+      <w:r>
+        <w:rPr>
+          <w:rFonts w:eastAsia="Times New Roman" w:cs="Times New Roman"/>
+        </w:rPr>
+        <w:t>and taken across.</w:t>
+      </w:r>
+    </w:p>
+    <w:p>
+      <w:pPr>
+        <w:rPr>
+          <w:rFonts w:eastAsia="Times New Roman" w:cs="Times New Roman"/>
+        </w:rPr>
+      </w:pPr>
+    </w:p>
+    <w:p>
+      <w:pPr>
+        <w:rPr>
+          <w:rFonts w:eastAsia="Times New Roman" w:cs="Times New Roman"/>
+        </w:rPr>
+      </w:pPr>
+      <w:r>
+        <w:rPr>
+          <w:rFonts w:eastAsia="Times New Roman" w:cs="Times New Roman"/>
+        </w:rPr>
+        <w:t>b)</w:t>
+      </w:r>
+    </w:p>
+    <w:p>
+      <w:pPr>
         <w:rPr>
           <w:rFonts w:ascii="Helvetica" w:eastAsia="Times New Roman" w:hAnsi="Helvetica" w:cs="Times New Roman"/>
           <w:sz w:val="30"/>
           <w:szCs w:val="30"/>
         </w:rPr>
-        <w:t xml:space="preserve">Define the </w:t>
-      </w:r>
-      <w:r>
-        <w:rPr>
-          <w:rFonts w:ascii="Helvetica" w:eastAsia="Times New Roman" w:hAnsi="Helvetica" w:cs="Times New Roman"/>
-          <w:sz w:val="30"/>
-          <w:szCs w:val="30"/>
-        </w:rPr>
-        <w:t>problem  </w:t>
-      </w:r>
-    </w:p>
-    <w:p>
-      <w:proofErr w:type="gramStart"/>
-      <w:r>
-        <w:t>a</w:t>
-      </w:r>
-      <w:proofErr w:type="gramEnd"/>
-      <w:r>
-        <w:t>)</w:t>
-      </w:r>
-    </w:p>
-    <w:p>
-      <w:r>
-        <w:t>I need to get all the</w:t>
-      </w:r>
-      <w:r>
-        <w:t xml:space="preserve"> objects across the river, all while carrying no more than one object at a time.</w:t>
-      </w:r>
-    </w:p>
-    <w:p/>
-    <w:p>
-      <w:proofErr w:type="gramStart"/>
-      <w:r>
-        <w:t>b</w:t>
-      </w:r>
-      <w:proofErr w:type="gramEnd"/>
-      <w:r>
-        <w:t>)</w:t>
-      </w:r>
-    </w:p>
-    <w:p>
-      <w:r>
-        <w:t xml:space="preserve">The only two things that can be together at the same time </w:t>
-      </w:r>
-      <w:proofErr w:type="gramStart"/>
-      <w:r>
-        <w:t>is</w:t>
-      </w:r>
-      <w:proofErr w:type="gramEnd"/>
-      <w:r>
-        <w:t xml:space="preserve"> the cat and the seed.</w:t>
-      </w:r>
-    </w:p>
-    <w:p/>
-    <w:p>
-      <w:proofErr w:type="gramStart"/>
-      <w:r>
-        <w:t>c</w:t>
-      </w:r>
-      <w:proofErr w:type="gramEnd"/>
-      <w:r>
-        <w:t>)</w:t>
-      </w:r>
-    </w:p>
-    <w:p>
-      <w:r>
-        <w:t xml:space="preserve">The overall goal is to move all three of the objects from one side of the river to the </w:t>
-      </w:r>
-    </w:p>
-    <w:p>
-      <w:r>
-        <w:t>other.</w:t>
-      </w:r>
-    </w:p>
-    <w:p>
-      <w:pPr>
-        <w:rPr>
-          <w:rFonts w:ascii="Helvetica" w:eastAsia="Times New Roman" w:hAnsi="Helvetica" w:cs="Times New Roman"/>
-          <w:sz w:val="30"/>
-          <w:szCs w:val="30"/>
-        </w:rPr>
-      </w:pPr>
-    </w:p>
-    <w:p>
-      <w:pPr>
-        <w:rPr>
-          <w:rFonts w:ascii="Helvetica" w:eastAsia="Times New Roman" w:hAnsi="Helvetica" w:cs="Times New Roman"/>
-          <w:sz w:val="30"/>
-          <w:szCs w:val="30"/>
-        </w:rPr>
-      </w:pPr>
-      <w:r>
-        <w:rPr>
-          <w:rFonts w:ascii="Helvetica" w:eastAsia="Times New Roman" w:hAnsi="Helvetica" w:cs="Times New Roman"/>
-          <w:sz w:val="30"/>
-          <w:szCs w:val="30"/>
-        </w:rPr>
-        <w:t xml:space="preserve">Break the problem </w:t>
-      </w:r>
-      <w:r>
-        <w:rPr>
-          <w:rFonts w:ascii="Helvetica" w:eastAsia="Times New Roman" w:hAnsi="Helvetica" w:cs="Times New Roman"/>
-          <w:sz w:val="30"/>
-          <w:szCs w:val="30"/>
-        </w:rPr>
-        <w:t>apart</w:t>
-      </w:r>
-    </w:p>
-    <w:p>
-      <w:pPr>
-        <w:rPr>
-          <w:rFonts w:eastAsia="Times New Roman" w:cs="Times New Roman"/>
-        </w:rPr>
-      </w:pPr>
-      <w:proofErr w:type="gramStart"/>
-      <w:r>
-        <w:rPr>
-          <w:rFonts w:eastAsia="Times New Roman" w:cs="Times New Roman"/>
-        </w:rPr>
-        <w:t>a</w:t>
-      </w:r>
-      <w:proofErr w:type="gramEnd"/>
-      <w:r>
-        <w:rPr>
-          <w:rFonts w:eastAsia="Times New Roman" w:cs="Times New Roman"/>
-        </w:rPr>
-        <w:t>)</w:t>
-      </w:r>
-    </w:p>
-    <w:p>
-      <w:pPr>
-        <w:rPr>
-          <w:rFonts w:eastAsia="Times New Roman" w:cs="Times New Roman"/>
-        </w:rPr>
-      </w:pPr>
-      <w:r>
-        <w:rPr>
-          <w:rFonts w:eastAsia="Times New Roman" w:cs="Times New Roman"/>
-        </w:rPr>
-        <w:t>The constraints</w:t>
-      </w:r>
-      <w:r>
-        <w:rPr>
-          <w:rFonts w:eastAsia="Times New Roman" w:cs="Times New Roman"/>
-        </w:rPr>
-        <w:t xml:space="preserve"> are:</w:t>
-      </w:r>
-    </w:p>
-    <w:p>
-      <w:pPr>
-        <w:rPr>
-          <w:rFonts w:eastAsia="Times New Roman" w:cs="Times New Roman"/>
-        </w:rPr>
-      </w:pPr>
-      <w:r>
-        <w:rPr>
-          <w:rFonts w:eastAsia="Times New Roman" w:cs="Times New Roman"/>
-        </w:rPr>
-        <w:t>The bird</w:t>
-      </w:r>
-    </w:p>
-    <w:p>
-      <w:pPr>
-        <w:rPr>
-          <w:rFonts w:eastAsia="Times New Roman" w:cs="Times New Roman"/>
-        </w:rPr>
-      </w:pPr>
-      <w:r>
-        <w:rPr>
-          <w:rFonts w:eastAsia="Times New Roman" w:cs="Times New Roman"/>
-        </w:rPr>
-        <w:t>The cat</w:t>
-      </w:r>
-    </w:p>
-    <w:p>
-      <w:pPr>
-        <w:rPr>
-          <w:rFonts w:eastAsia="Times New Roman" w:cs="Times New Roman"/>
-        </w:rPr>
-      </w:pPr>
-      <w:r>
-        <w:rPr>
-          <w:rFonts w:eastAsia="Times New Roman" w:cs="Times New Roman"/>
-        </w:rPr>
-        <w:t>The seed</w:t>
-      </w:r>
-    </w:p>
-    <w:p>
-      <w:pPr>
-        <w:rPr>
-          <w:rFonts w:eastAsia="Times New Roman" w:cs="Times New Roman"/>
-        </w:rPr>
-      </w:pPr>
-    </w:p>
-    <w:p>
-      <w:pPr>
-        <w:rPr>
-          <w:rFonts w:eastAsia="Times New Roman" w:cs="Times New Roman"/>
-        </w:rPr>
-      </w:pPr>
-      <w:proofErr w:type="gramStart"/>
-      <w:r>
-        <w:rPr>
-          <w:rFonts w:eastAsia="Times New Roman" w:cs="Times New Roman"/>
-        </w:rPr>
-        <w:t>b</w:t>
-      </w:r>
-      <w:proofErr w:type="gramEnd"/>
-      <w:r>
-        <w:rPr>
-          <w:rFonts w:eastAsia="Times New Roman" w:cs="Times New Roman"/>
-        </w:rPr>
-        <w:t>)</w:t>
-      </w:r>
-    </w:p>
-    <w:p>
-      <w:pPr>
-        <w:rPr>
-          <w:rFonts w:eastAsia="Times New Roman" w:cs="Times New Roman"/>
-        </w:rPr>
-      </w:pPr>
-      <w:r>
-        <w:rPr>
-          <w:rFonts w:eastAsia="Times New Roman" w:cs="Times New Roman"/>
-        </w:rPr>
-        <w:t>The sub-goal would be to prevent all of the objects from perishing.</w:t>
-      </w:r>
-    </w:p>
-    <w:p>
-      <w:pPr>
-        <w:rPr>
-          <w:rFonts w:eastAsia="Times New Roman" w:cs="Times New Roman"/>
-        </w:rPr>
-      </w:pPr>
-    </w:p>
-    <w:p>
-      <w:pPr>
-        <w:rPr>
-          <w:rFonts w:ascii="Helvetica" w:eastAsia="Times New Roman" w:hAnsi="Helvetica" w:cs="Times New Roman"/>
-          <w:sz w:val="30"/>
-          <w:szCs w:val="30"/>
-        </w:rPr>
-      </w:pPr>
-      <w:r>
-        <w:rPr>
-          <w:rFonts w:ascii="Helvetica" w:eastAsia="Times New Roman" w:hAnsi="Helvetica" w:cs="Times New Roman"/>
-          <w:sz w:val="30"/>
-          <w:szCs w:val="30"/>
-        </w:rPr>
-        <w:t xml:space="preserve">Identify potential </w:t>
-      </w:r>
-      <w:r>
-        <w:rPr>
-          <w:rFonts w:ascii="Helvetica" w:eastAsia="Times New Roman" w:hAnsi="Helvetica" w:cs="Times New Roman"/>
-          <w:sz w:val="30"/>
-          <w:szCs w:val="30"/>
-        </w:rPr>
-        <w:t>solutions</w:t>
-      </w:r>
-    </w:p>
-    <w:p>
-      <w:pPr>
-        <w:rPr>
-          <w:rFonts w:eastAsia="Times New Roman" w:cs="Times New Roman"/>
-        </w:rPr>
-      </w:pPr>
-      <w:proofErr w:type="gramStart"/>
-      <w:r>
-        <w:rPr>
-          <w:rFonts w:eastAsia="Times New Roman" w:cs="Times New Roman"/>
-        </w:rPr>
-        <w:t>a</w:t>
-      </w:r>
-      <w:proofErr w:type="gramEnd"/>
-      <w:r>
-        <w:rPr>
-          <w:rFonts w:eastAsia="Times New Roman" w:cs="Times New Roman"/>
-        </w:rPr>
-        <w:t>)</w:t>
-      </w:r>
-    </w:p>
-    <w:p>
-      <w:pPr>
-        <w:rPr>
-          <w:rFonts w:ascii="Helvetica" w:eastAsia="Times New Roman" w:hAnsi="Helvetica" w:cs="Times New Roman"/>
-          <w:sz w:val="30"/>
-          <w:szCs w:val="30"/>
-        </w:rPr>
-      </w:pPr>
-    </w:p>
-    <w:p>
-      <w:pPr>
-        <w:rPr>
-          <w:rFonts w:ascii="Helvetica" w:eastAsia="Times New Roman" w:hAnsi="Helvetica" w:cs="Times New Roman"/>
-          <w:sz w:val="30"/>
-          <w:szCs w:val="30"/>
-        </w:rPr>
-      </w:pPr>
-      <w:proofErr w:type="gramStart"/>
-      <w:r>
-        <w:rPr>
-          <w:rFonts w:ascii="Helvetica" w:eastAsia="Times New Roman" w:hAnsi="Helvetica" w:cs="Times New Roman"/>
-          <w:sz w:val="30"/>
-          <w:szCs w:val="30"/>
-        </w:rPr>
-        <w:t>Evaluate  each</w:t>
-      </w:r>
-      <w:proofErr w:type="gramEnd"/>
-      <w:r>
-        <w:rPr>
-          <w:rFonts w:ascii="Helvetica" w:eastAsia="Times New Roman" w:hAnsi="Helvetica" w:cs="Times New Roman"/>
-          <w:sz w:val="30"/>
-          <w:szCs w:val="30"/>
-        </w:rPr>
-        <w:t xml:space="preserve">  potential  solution</w:t>
-      </w:r>
-    </w:p>
-    <w:p>
-      <w:pPr>
-        <w:rPr>
-          <w:rFonts w:eastAsia="Times New Roman" w:cs="Times New Roman"/>
-        </w:rPr>
-      </w:pPr>
-      <w:proofErr w:type="gramStart"/>
-      <w:r>
-        <w:rPr>
-          <w:rFonts w:eastAsia="Times New Roman" w:cs="Times New Roman"/>
-        </w:rPr>
-        <w:t>a</w:t>
-      </w:r>
-      <w:proofErr w:type="gramEnd"/>
-      <w:r>
-        <w:rPr>
-          <w:rFonts w:eastAsia="Times New Roman" w:cs="Times New Roman"/>
-        </w:rPr>
-        <w:t>)</w:t>
-      </w:r>
-    </w:p>
-    <w:p>
-      <w:pPr>
-        <w:rPr>
-          <w:rFonts w:eastAsia="Times New Roman" w:cs="Times New Roman"/>
-        </w:rPr>
-      </w:pPr>
-    </w:p>
-    <w:p>
-      <w:pPr>
-        <w:rPr>
-          <w:rFonts w:eastAsia="Times New Roman" w:cs="Times New Roman"/>
-        </w:rPr>
-      </w:pPr>
-      <w:proofErr w:type="gramStart"/>
-      <w:r>
-        <w:rPr>
-          <w:rFonts w:eastAsia="Times New Roman" w:cs="Times New Roman"/>
-        </w:rPr>
-        <w:t>b</w:t>
-      </w:r>
-      <w:proofErr w:type="gramEnd"/>
-      <w:r>
-        <w:rPr>
-          <w:rFonts w:eastAsia="Times New Roman" w:cs="Times New Roman"/>
-        </w:rPr>
-        <w:t>)</w:t>
-      </w:r>
-    </w:p>
-    <w:p>
-      <w:pPr>
-        <w:rPr>
-          <w:rFonts w:ascii="Helvetica" w:eastAsia="Times New Roman" w:hAnsi="Helvetica" w:cs="Times New Roman"/>
-          <w:sz w:val="30"/>
-          <w:szCs w:val="30"/>
-        </w:rPr>
-      </w:pPr>
-    </w:p>
-    <w:p>
-      <w:pPr>
-        <w:rPr>
-          <w:rFonts w:ascii="Helvetica" w:eastAsia="Times New Roman" w:hAnsi="Helvetica" w:cs="Times New Roman"/>
-          <w:sz w:val="30"/>
-          <w:szCs w:val="30"/>
-        </w:rPr>
-      </w:pPr>
-      <w:proofErr w:type="gramStart"/>
-      <w:r>
-        <w:rPr>
-          <w:rFonts w:ascii="Helvetica" w:eastAsia="Times New Roman" w:hAnsi="Helvetica" w:cs="Times New Roman"/>
-          <w:sz w:val="30"/>
-          <w:szCs w:val="30"/>
-        </w:rPr>
-        <w:t>Choose  a</w:t>
-      </w:r>
-      <w:proofErr w:type="gramEnd"/>
-      <w:r>
-        <w:rPr>
-          <w:rFonts w:ascii="Helvetica" w:eastAsia="Times New Roman" w:hAnsi="Helvetica" w:cs="Times New Roman"/>
-          <w:sz w:val="30"/>
-          <w:szCs w:val="30"/>
-        </w:rPr>
-        <w:t xml:space="preserve">  solution  and  develop  a  </w:t>
-      </w:r>
-    </w:p>
-    <w:p>
-      <w:pPr>
-        <w:rPr>
-          <w:rFonts w:ascii="Helvetica" w:eastAsia="Times New Roman" w:hAnsi="Helvetica" w:cs="Times New Roman"/>
-          <w:sz w:val="30"/>
-          <w:szCs w:val="30"/>
-        </w:rPr>
-      </w:pPr>
-      <w:proofErr w:type="gramStart"/>
-      <w:r>
-        <w:rPr>
-          <w:rFonts w:ascii="Helvetica" w:eastAsia="Times New Roman" w:hAnsi="Helvetica" w:cs="Times New Roman"/>
-          <w:sz w:val="30"/>
-          <w:szCs w:val="30"/>
-        </w:rPr>
-        <w:t>plan</w:t>
-      </w:r>
-      <w:proofErr w:type="gramEnd"/>
-      <w:r>
-        <w:rPr>
-          <w:rFonts w:ascii="Helvetica" w:eastAsia="Times New Roman" w:hAnsi="Helvetica" w:cs="Times New Roman"/>
-          <w:sz w:val="30"/>
-          <w:szCs w:val="30"/>
-        </w:rPr>
-        <w:t xml:space="preserve">  to  implement  it.</w:t>
-      </w:r>
-    </w:p>
-    <w:p>
-      <w:pPr>
-        <w:rPr>
-          <w:rFonts w:eastAsia="Times New Roman" w:cs="Times New Roman"/>
-        </w:rPr>
-      </w:pPr>
-      <w:proofErr w:type="gramStart"/>
-      <w:r>
-        <w:rPr>
-          <w:rFonts w:eastAsia="Times New Roman" w:cs="Times New Roman"/>
-        </w:rPr>
-        <w:t>a</w:t>
-      </w:r>
-      <w:proofErr w:type="gramEnd"/>
-      <w:r>
-        <w:rPr>
-          <w:rFonts w:eastAsia="Times New Roman" w:cs="Times New Roman"/>
-        </w:rPr>
-        <w:t>)</w:t>
-      </w:r>
-    </w:p>
-    <w:p>
-      <w:pPr>
-        <w:rPr>
-          <w:rFonts w:eastAsia="Times New Roman" w:cs="Times New Roman"/>
-        </w:rPr>
-      </w:pPr>
-    </w:p>
-    <w:p>
-      <w:pPr>
-        <w:rPr>
-          <w:rFonts w:ascii="Helvetica" w:eastAsia="Times New Roman" w:hAnsi="Helvetica" w:cs="Times New Roman"/>
-          <w:sz w:val="30"/>
-          <w:szCs w:val="30"/>
-        </w:rPr>
-      </w:pPr>
-      <w:r>
-        <w:rPr>
-          <w:rFonts w:eastAsia="Times New Roman" w:cs="Times New Roman"/>
-        </w:rPr>
-        <w:t>b)</w:t>
+      </w:pPr>
+      <w:r>
+        <w:rPr>
+          <w:rFonts w:eastAsia="Times New Roman" w:cs="Times New Roman"/>
+        </w:rPr>
+        <w:t>I imagined that I was the person trying to move these objects across the river and came up with the solution fairly quickly from there.</w:t>
       </w:r>
       <w:bookmarkStart w:id="0" w:name="_GoBack"/>
       <w:bookmarkEnd w:id="0"/>
+      <w:r>
+        <w:rPr>
+          <w:rFonts w:eastAsia="Times New Roman" w:cs="Times New Roman"/>
+        </w:rPr>
+        <w:t xml:space="preserve"> </w:t>
+      </w:r>
     </w:p>
     <w:sectPr>
       <w:pgSz w:w="12240" w:h="15840"/>

</xml_diff>

<commit_message>
Planning finished for the first problem
All questions concerning the planning portion for problem one has been
finished.
</commit_message>
<xml_diff>
--- a/Week1_Assignments/White_Jesse_ProblemSolving.docx
+++ b/Week1_Assignments/White_Jesse_ProblemSolving.docx
@@ -67,7 +67,14 @@
           <w:sz w:val="32"/>
           <w:szCs w:val="32"/>
         </w:rPr>
-        <w:t>A cat, a parrot, and a bag of seed.</w:t>
+        <w:t>A cat, a parrot, and</w:t>
+      </w:r>
+      <w:r>
+        <w:rPr>
+          <w:sz w:val="32"/>
+          <w:szCs w:val="32"/>
+        </w:rPr>
+        <w:t xml:space="preserve"> a bag of seed</w:t>
       </w:r>
     </w:p>
     <w:p>
@@ -518,13 +525,7 @@
         <w:rPr>
           <w:rFonts w:eastAsia="Times New Roman" w:cs="Times New Roman"/>
         </w:rPr>
-        <w:t>Since</w:t>
-      </w:r>
-      <w:r>
-        <w:rPr>
-          <w:rFonts w:eastAsia="Times New Roman" w:cs="Times New Roman"/>
-        </w:rPr>
-        <w:t xml:space="preserve"> the cat can be left with the seed then the parrot should be transported first.</w:t>
+        <w:t>Since the cat can be left with the seed then the parrot should be transported first.</w:t>
       </w:r>
     </w:p>
     <w:p>
@@ -589,13 +590,7 @@
         <w:rPr>
           <w:rFonts w:eastAsia="Times New Roman" w:cs="Times New Roman"/>
         </w:rPr>
-        <w:t xml:space="preserve">picked up </w:t>
-      </w:r>
-      <w:r>
-        <w:rPr>
-          <w:rFonts w:eastAsia="Times New Roman" w:cs="Times New Roman"/>
-        </w:rPr>
-        <w:t>and taken across.</w:t>
+        <w:t>picked up and taken across.</w:t>
       </w:r>
     </w:p>
     <w:p>
@@ -621,9 +616,7 @@
     <w:p>
       <w:pPr>
         <w:rPr>
-          <w:rFonts w:ascii="Helvetica" w:eastAsia="Times New Roman" w:hAnsi="Helvetica" w:cs="Times New Roman"/>
-          <w:sz w:val="30"/>
-          <w:szCs w:val="30"/>
+          <w:rFonts w:eastAsia="Times New Roman" w:cs="Times New Roman"/>
         </w:rPr>
       </w:pPr>
       <w:r>
@@ -631,15 +624,506 @@
           <w:rFonts w:eastAsia="Times New Roman" w:cs="Times New Roman"/>
         </w:rPr>
         <w:t>I imagined that I was the person trying to move these objects across the river and came up with the solution fairly quickly from there.</w:t>
+      </w:r>
+    </w:p>
+    <w:p>
+      <w:pPr>
+        <w:rPr>
+          <w:rFonts w:eastAsia="Times New Roman" w:cs="Times New Roman"/>
+        </w:rPr>
+      </w:pPr>
+    </w:p>
+    <w:p>
+      <w:pPr>
+        <w:rPr>
+          <w:rFonts w:eastAsia="Times New Roman" w:cs="Times New Roman"/>
+        </w:rPr>
+      </w:pPr>
+    </w:p>
+    <w:p>
+      <w:pPr>
+        <w:jc w:val="center"/>
+        <w:rPr>
+          <w:rFonts w:eastAsia="Times New Roman" w:cs="Times New Roman"/>
+          <w:sz w:val="32"/>
+          <w:szCs w:val="32"/>
+        </w:rPr>
+      </w:pPr>
+      <w:r>
+        <w:rPr>
+          <w:rFonts w:eastAsia="Times New Roman" w:cs="Times New Roman"/>
+          <w:sz w:val="32"/>
+          <w:szCs w:val="32"/>
+        </w:rPr>
+        <w:t>Socks in the dark</w:t>
+      </w:r>
+    </w:p>
+    <w:p>
+      <w:pPr>
+        <w:rPr>
+          <w:rFonts w:eastAsia="Times New Roman" w:cs="Times New Roman"/>
+          <w:sz w:val="30"/>
+          <w:szCs w:val="30"/>
+        </w:rPr>
+      </w:pPr>
+    </w:p>
+    <w:p>
+      <w:pPr>
+        <w:rPr>
+          <w:rFonts w:eastAsia="Times New Roman" w:cs="Times New Roman"/>
+          <w:sz w:val="30"/>
+          <w:szCs w:val="30"/>
+        </w:rPr>
+      </w:pPr>
+      <w:r>
+        <w:rPr>
+          <w:rFonts w:eastAsia="Times New Roman" w:cs="Times New Roman"/>
+          <w:sz w:val="30"/>
+          <w:szCs w:val="30"/>
+        </w:rPr>
+        <w:t xml:space="preserve">Define the </w:t>
+      </w:r>
+      <w:r>
+        <w:rPr>
+          <w:rFonts w:eastAsia="Times New Roman" w:cs="Times New Roman"/>
+          <w:sz w:val="30"/>
+          <w:szCs w:val="30"/>
+        </w:rPr>
+        <w:t>problem  </w:t>
+      </w:r>
+    </w:p>
+    <w:p>
+      <w:pPr>
+        <w:rPr>
+          <w:rFonts w:eastAsia="Times New Roman" w:cs="Times New Roman"/>
+        </w:rPr>
+      </w:pPr>
+      <w:r>
+        <w:rPr>
+          <w:rFonts w:eastAsia="Times New Roman" w:cs="Times New Roman"/>
+        </w:rPr>
+        <w:t>a)</w:t>
+      </w:r>
+    </w:p>
+    <w:p>
+      <w:pPr>
+        <w:rPr>
+          <w:rFonts w:eastAsia="Times New Roman" w:cs="Times New Roman"/>
+        </w:rPr>
+      </w:pPr>
+      <w:r>
+        <w:rPr>
+          <w:rFonts w:eastAsia="Times New Roman" w:cs="Times New Roman"/>
+        </w:rPr>
+        <w:t>I want to obtain a matching pair of socks in the dark without having to pull out to many.</w:t>
+      </w:r>
+    </w:p>
+    <w:p>
+      <w:pPr>
+        <w:rPr>
+          <w:rFonts w:eastAsia="Times New Roman" w:cs="Times New Roman"/>
+        </w:rPr>
+      </w:pPr>
+      <w:r>
+        <w:rPr>
+          <w:rFonts w:eastAsia="Times New Roman" w:cs="Times New Roman"/>
+        </w:rPr>
+        <w:t>b)</w:t>
+      </w:r>
+    </w:p>
+    <w:p>
+      <w:pPr>
+        <w:rPr>
+          <w:rFonts w:eastAsia="Times New Roman" w:cs="Times New Roman"/>
+        </w:rPr>
+      </w:pPr>
+      <w:r>
+        <w:rPr>
+          <w:rFonts w:eastAsia="Times New Roman" w:cs="Times New Roman"/>
+        </w:rPr>
+        <w:t>There are only 3 different colors of socks. White, Black and Brown.</w:t>
+      </w:r>
+    </w:p>
+    <w:p>
+      <w:pPr>
+        <w:rPr>
+          <w:rFonts w:eastAsia="Times New Roman" w:cs="Times New Roman"/>
+        </w:rPr>
+      </w:pPr>
+      <w:r>
+        <w:rPr>
+          <w:rFonts w:eastAsia="Times New Roman" w:cs="Times New Roman"/>
+        </w:rPr>
+        <w:t>c)</w:t>
+      </w:r>
+    </w:p>
+    <w:p>
+      <w:pPr>
+        <w:rPr>
+          <w:rFonts w:eastAsia="Times New Roman" w:cs="Times New Roman"/>
+        </w:rPr>
+      </w:pPr>
+      <w:r>
+        <w:rPr>
+          <w:rFonts w:eastAsia="Times New Roman" w:cs="Times New Roman"/>
+        </w:rPr>
+        <w:t>To obtain a matching pair of socks while pulling out as few socks as possible.</w:t>
+      </w:r>
+    </w:p>
+    <w:p>
+      <w:pPr>
+        <w:rPr>
+          <w:rFonts w:eastAsia="Times New Roman" w:cs="Times New Roman"/>
+          <w:sz w:val="30"/>
+          <w:szCs w:val="30"/>
+        </w:rPr>
+      </w:pPr>
+    </w:p>
+    <w:p>
+      <w:pPr>
+        <w:rPr>
+          <w:rFonts w:eastAsia="Times New Roman" w:cs="Times New Roman"/>
+          <w:sz w:val="30"/>
+          <w:szCs w:val="30"/>
+        </w:rPr>
+      </w:pPr>
+      <w:r>
+        <w:rPr>
+          <w:rFonts w:eastAsia="Times New Roman" w:cs="Times New Roman"/>
+          <w:sz w:val="30"/>
+          <w:szCs w:val="30"/>
+        </w:rPr>
+        <w:t xml:space="preserve">Break the problem </w:t>
+      </w:r>
+      <w:r>
+        <w:rPr>
+          <w:rFonts w:eastAsia="Times New Roman" w:cs="Times New Roman"/>
+          <w:sz w:val="30"/>
+          <w:szCs w:val="30"/>
+        </w:rPr>
+        <w:t>apart</w:t>
+      </w:r>
+    </w:p>
+    <w:p>
+      <w:pPr>
+        <w:rPr>
+          <w:rFonts w:eastAsia="Times New Roman" w:cs="Times New Roman"/>
+        </w:rPr>
+      </w:pPr>
+      <w:r>
+        <w:rPr>
+          <w:rFonts w:eastAsia="Times New Roman" w:cs="Times New Roman"/>
+        </w:rPr>
+        <w:t>a)</w:t>
+      </w:r>
+    </w:p>
+    <w:p>
+      <w:pPr>
+        <w:rPr>
+          <w:rFonts w:eastAsia="Times New Roman" w:cs="Times New Roman"/>
+        </w:rPr>
+      </w:pPr>
+      <w:r>
+        <w:rPr>
+          <w:rFonts w:eastAsia="Times New Roman" w:cs="Times New Roman"/>
+        </w:rPr>
+        <w:t>The constraints are:</w:t>
+      </w:r>
+    </w:p>
+    <w:p>
+      <w:pPr>
+        <w:rPr>
+          <w:rFonts w:eastAsia="Times New Roman" w:cs="Times New Roman"/>
+        </w:rPr>
+      </w:pPr>
+      <w:r>
+        <w:rPr>
+          <w:rFonts w:eastAsia="Times New Roman" w:cs="Times New Roman"/>
+        </w:rPr>
+        <w:t xml:space="preserve">5 </w:t>
+      </w:r>
+      <w:r>
+        <w:rPr>
+          <w:rFonts w:eastAsia="Times New Roman" w:cs="Times New Roman"/>
+        </w:rPr>
+        <w:t>pairs of black socks</w:t>
+      </w:r>
+    </w:p>
+    <w:p>
+      <w:pPr>
+        <w:rPr>
+          <w:rFonts w:eastAsia="Times New Roman" w:cs="Times New Roman"/>
+        </w:rPr>
+      </w:pPr>
+      <w:r>
+        <w:rPr>
+          <w:rFonts w:eastAsia="Times New Roman" w:cs="Times New Roman"/>
+        </w:rPr>
+        <w:t>3 pairs of brown socks</w:t>
+      </w:r>
+    </w:p>
+    <w:p>
+      <w:pPr>
+        <w:rPr>
+          <w:rFonts w:eastAsia="Times New Roman" w:cs="Times New Roman"/>
+        </w:rPr>
+      </w:pPr>
+      <w:r>
+        <w:rPr>
+          <w:rFonts w:eastAsia="Times New Roman" w:cs="Times New Roman"/>
+        </w:rPr>
+        <w:t>2 pairs of white socks</w:t>
+      </w:r>
+    </w:p>
+    <w:p>
+      <w:pPr>
+        <w:rPr>
+          <w:rFonts w:eastAsia="Times New Roman" w:cs="Times New Roman"/>
+        </w:rPr>
+      </w:pPr>
+      <w:r>
+        <w:rPr>
+          <w:rFonts w:eastAsia="Times New Roman" w:cs="Times New Roman"/>
+        </w:rPr>
+        <w:t>Equaling a total of 20 socks</w:t>
+      </w:r>
+    </w:p>
+    <w:p>
+      <w:pPr>
+        <w:rPr>
+          <w:rFonts w:eastAsia="Times New Roman" w:cs="Times New Roman"/>
+        </w:rPr>
+      </w:pPr>
+    </w:p>
+    <w:p>
+      <w:pPr>
+        <w:rPr>
+          <w:rFonts w:eastAsia="Times New Roman" w:cs="Times New Roman"/>
+        </w:rPr>
+      </w:pPr>
+      <w:r>
+        <w:rPr>
+          <w:rFonts w:eastAsia="Times New Roman" w:cs="Times New Roman"/>
+        </w:rPr>
+        <w:t>b)</w:t>
+      </w:r>
+    </w:p>
+    <w:p>
+      <w:pPr>
+        <w:rPr>
+          <w:rFonts w:eastAsia="Times New Roman" w:cs="Times New Roman"/>
+        </w:rPr>
+      </w:pPr>
+      <w:r>
+        <w:rPr>
+          <w:rFonts w:eastAsia="Times New Roman" w:cs="Times New Roman"/>
+        </w:rPr>
+        <w:t>Could not identify a sub-goal.</w:t>
       </w:r>
       <w:bookmarkStart w:id="0" w:name="_GoBack"/>
       <w:bookmarkEnd w:id="0"/>
-      <w:r>
-        <w:rPr>
-          <w:rFonts w:eastAsia="Times New Roman" w:cs="Times New Roman"/>
-        </w:rPr>
-        <w:t xml:space="preserve"> </w:t>
-      </w:r>
+    </w:p>
+    <w:p>
+      <w:pPr>
+        <w:rPr>
+          <w:rFonts w:eastAsia="Times New Roman" w:cs="Times New Roman"/>
+        </w:rPr>
+      </w:pPr>
+    </w:p>
+    <w:p>
+      <w:pPr>
+        <w:rPr>
+          <w:rFonts w:eastAsia="Times New Roman" w:cs="Times New Roman"/>
+          <w:sz w:val="30"/>
+          <w:szCs w:val="30"/>
+        </w:rPr>
+      </w:pPr>
+      <w:r>
+        <w:rPr>
+          <w:rFonts w:eastAsia="Times New Roman" w:cs="Times New Roman"/>
+          <w:sz w:val="30"/>
+          <w:szCs w:val="30"/>
+        </w:rPr>
+        <w:t xml:space="preserve">Identify potential </w:t>
+      </w:r>
+      <w:r>
+        <w:rPr>
+          <w:rFonts w:eastAsia="Times New Roman" w:cs="Times New Roman"/>
+          <w:sz w:val="30"/>
+          <w:szCs w:val="30"/>
+        </w:rPr>
+        <w:t>solutions</w:t>
+      </w:r>
+    </w:p>
+    <w:p>
+      <w:pPr>
+        <w:rPr>
+          <w:rFonts w:eastAsia="Times New Roman" w:cs="Times New Roman"/>
+        </w:rPr>
+      </w:pPr>
+      <w:r>
+        <w:rPr>
+          <w:rFonts w:eastAsia="Times New Roman" w:cs="Times New Roman"/>
+        </w:rPr>
+        <w:t>a)</w:t>
+      </w:r>
+    </w:p>
+    <w:p>
+      <w:pPr>
+        <w:rPr>
+          <w:rFonts w:eastAsia="Times New Roman" w:cs="Times New Roman"/>
+        </w:rPr>
+      </w:pPr>
+    </w:p>
+    <w:p>
+      <w:pPr>
+        <w:rPr>
+          <w:rFonts w:eastAsia="Times New Roman" w:cs="Times New Roman"/>
+          <w:sz w:val="30"/>
+          <w:szCs w:val="30"/>
+        </w:rPr>
+      </w:pPr>
+    </w:p>
+    <w:p>
+      <w:pPr>
+        <w:rPr>
+          <w:rFonts w:eastAsia="Times New Roman" w:cs="Times New Roman"/>
+          <w:sz w:val="30"/>
+          <w:szCs w:val="30"/>
+        </w:rPr>
+      </w:pPr>
+    </w:p>
+    <w:p>
+      <w:pPr>
+        <w:rPr>
+          <w:rFonts w:eastAsia="Times New Roman" w:cs="Times New Roman"/>
+          <w:sz w:val="30"/>
+          <w:szCs w:val="30"/>
+        </w:rPr>
+      </w:pPr>
+      <w:r>
+        <w:rPr>
+          <w:rFonts w:eastAsia="Times New Roman" w:cs="Times New Roman"/>
+          <w:sz w:val="30"/>
+          <w:szCs w:val="30"/>
+        </w:rPr>
+        <w:t xml:space="preserve">Evaluate each potential </w:t>
+      </w:r>
+      <w:r>
+        <w:rPr>
+          <w:rFonts w:eastAsia="Times New Roman" w:cs="Times New Roman"/>
+          <w:sz w:val="30"/>
+          <w:szCs w:val="30"/>
+        </w:rPr>
+        <w:t>solution</w:t>
+      </w:r>
+    </w:p>
+    <w:p>
+      <w:pPr>
+        <w:rPr>
+          <w:rFonts w:eastAsia="Times New Roman" w:cs="Times New Roman"/>
+        </w:rPr>
+      </w:pPr>
+      <w:r>
+        <w:rPr>
+          <w:rFonts w:eastAsia="Times New Roman" w:cs="Times New Roman"/>
+        </w:rPr>
+        <w:t>a)</w:t>
+      </w:r>
+    </w:p>
+    <w:p>
+      <w:pPr>
+        <w:rPr>
+          <w:rFonts w:eastAsia="Times New Roman" w:cs="Times New Roman"/>
+        </w:rPr>
+      </w:pPr>
+    </w:p>
+    <w:p>
+      <w:pPr>
+        <w:rPr>
+          <w:rFonts w:eastAsia="Times New Roman" w:cs="Times New Roman"/>
+          <w:sz w:val="30"/>
+          <w:szCs w:val="30"/>
+        </w:rPr>
+      </w:pPr>
+      <w:r>
+        <w:rPr>
+          <w:rFonts w:eastAsia="Times New Roman" w:cs="Times New Roman"/>
+        </w:rPr>
+        <w:t>b)</w:t>
+      </w:r>
+    </w:p>
+    <w:p>
+      <w:pPr>
+        <w:rPr>
+          <w:rFonts w:eastAsia="Times New Roman" w:cs="Times New Roman"/>
+        </w:rPr>
+      </w:pPr>
+    </w:p>
+    <w:p>
+      <w:pPr>
+        <w:rPr>
+          <w:rFonts w:eastAsia="Times New Roman" w:cs="Times New Roman"/>
+          <w:sz w:val="30"/>
+          <w:szCs w:val="30"/>
+        </w:rPr>
+      </w:pPr>
+      <w:r>
+        <w:rPr>
+          <w:rFonts w:eastAsia="Times New Roman" w:cs="Times New Roman"/>
+          <w:sz w:val="30"/>
+          <w:szCs w:val="30"/>
+        </w:rPr>
+        <w:t>Choose a solution and develop a plan to implement</w:t>
+      </w:r>
+      <w:r>
+        <w:rPr>
+          <w:rFonts w:eastAsia="Times New Roman" w:cs="Times New Roman"/>
+          <w:sz w:val="30"/>
+          <w:szCs w:val="30"/>
+        </w:rPr>
+        <w:t> it.</w:t>
+      </w:r>
+    </w:p>
+    <w:p>
+      <w:pPr>
+        <w:rPr>
+          <w:rFonts w:eastAsia="Times New Roman" w:cs="Times New Roman"/>
+        </w:rPr>
+      </w:pPr>
+      <w:r>
+        <w:rPr>
+          <w:rFonts w:eastAsia="Times New Roman" w:cs="Times New Roman"/>
+        </w:rPr>
+        <w:t>a)</w:t>
+      </w:r>
+    </w:p>
+    <w:p>
+      <w:pPr>
+        <w:rPr>
+          <w:rFonts w:eastAsia="Times New Roman" w:cs="Times New Roman"/>
+        </w:rPr>
+      </w:pPr>
+    </w:p>
+    <w:p>
+      <w:pPr>
+        <w:rPr>
+          <w:rFonts w:eastAsia="Times New Roman" w:cs="Times New Roman"/>
+        </w:rPr>
+      </w:pPr>
+      <w:r>
+        <w:rPr>
+          <w:rFonts w:eastAsia="Times New Roman" w:cs="Times New Roman"/>
+        </w:rPr>
+        <w:t>b)</w:t>
+      </w:r>
+    </w:p>
+    <w:p>
+      <w:pPr>
+        <w:rPr>
+          <w:rFonts w:eastAsia="Times New Roman" w:cs="Times New Roman"/>
+        </w:rPr>
+      </w:pPr>
     </w:p>
     <w:sectPr>
       <w:pgSz w:w="12240" w:h="15840"/>

</xml_diff>

<commit_message>
Solution for the second problem finished
Most of the questions concerning the solution have been answered.
</commit_message>
<xml_diff>
--- a/Week1_Assignments/White_Jesse_ProblemSolving.docx
+++ b/Week1_Assignments/White_Jesse_ProblemSolving.docx
@@ -112,8 +112,13 @@
       </w:r>
     </w:p>
     <w:p>
-      <w:r>
-        <w:t>a)</w:t>
+      <w:proofErr w:type="gramStart"/>
+      <w:r>
+        <w:t>a</w:t>
+      </w:r>
+      <w:proofErr w:type="gramEnd"/>
+      <w:r>
+        <w:t>)</w:t>
       </w:r>
     </w:p>
     <w:p>
@@ -126,19 +131,37 @@
     </w:p>
     <w:p/>
     <w:p>
-      <w:r>
-        <w:t>b)</w:t>
-      </w:r>
-    </w:p>
-    <w:p>
-      <w:r>
-        <w:t>The only two things that can be together at the same time is the cat and the seed.</w:t>
+      <w:proofErr w:type="gramStart"/>
+      <w:r>
+        <w:t>b</w:t>
+      </w:r>
+      <w:proofErr w:type="gramEnd"/>
+      <w:r>
+        <w:t>)</w:t>
+      </w:r>
+    </w:p>
+    <w:p>
+      <w:r>
+        <w:t xml:space="preserve">The only two things that can be together at the same time </w:t>
+      </w:r>
+      <w:proofErr w:type="gramStart"/>
+      <w:r>
+        <w:t>is</w:t>
+      </w:r>
+      <w:proofErr w:type="gramEnd"/>
+      <w:r>
+        <w:t xml:space="preserve"> the cat and the seed.</w:t>
       </w:r>
     </w:p>
     <w:p/>
     <w:p>
-      <w:r>
-        <w:t>c)</w:t>
+      <w:proofErr w:type="gramStart"/>
+      <w:r>
+        <w:t>c</w:t>
+      </w:r>
+      <w:proofErr w:type="gramEnd"/>
+      <w:r>
+        <w:t>)</w:t>
       </w:r>
     </w:p>
     <w:p>
@@ -191,11 +214,19 @@
           <w:rFonts w:eastAsia="Times New Roman" w:cs="Times New Roman"/>
         </w:rPr>
       </w:pPr>
-      <w:r>
-        <w:rPr>
-          <w:rFonts w:eastAsia="Times New Roman" w:cs="Times New Roman"/>
-        </w:rPr>
-        <w:t>a)</w:t>
+      <w:proofErr w:type="gramStart"/>
+      <w:r>
+        <w:rPr>
+          <w:rFonts w:eastAsia="Times New Roman" w:cs="Times New Roman"/>
+        </w:rPr>
+        <w:t>a</w:t>
+      </w:r>
+      <w:proofErr w:type="gramEnd"/>
+      <w:r>
+        <w:rPr>
+          <w:rFonts w:eastAsia="Times New Roman" w:cs="Times New Roman"/>
+        </w:rPr>
+        <w:t>)</w:t>
       </w:r>
     </w:p>
     <w:p>
@@ -269,11 +300,19 @@
           <w:rFonts w:eastAsia="Times New Roman" w:cs="Times New Roman"/>
         </w:rPr>
       </w:pPr>
-      <w:r>
-        <w:rPr>
-          <w:rFonts w:eastAsia="Times New Roman" w:cs="Times New Roman"/>
-        </w:rPr>
-        <w:t>b)</w:t>
+      <w:proofErr w:type="gramStart"/>
+      <w:r>
+        <w:rPr>
+          <w:rFonts w:eastAsia="Times New Roman" w:cs="Times New Roman"/>
+        </w:rPr>
+        <w:t>b</w:t>
+      </w:r>
+      <w:proofErr w:type="gramEnd"/>
+      <w:r>
+        <w:rPr>
+          <w:rFonts w:eastAsia="Times New Roman" w:cs="Times New Roman"/>
+        </w:rPr>
+        <w:t>)</w:t>
       </w:r>
     </w:p>
     <w:p>
@@ -327,11 +366,19 @@
           <w:rFonts w:eastAsia="Times New Roman" w:cs="Times New Roman"/>
         </w:rPr>
       </w:pPr>
-      <w:r>
-        <w:rPr>
-          <w:rFonts w:eastAsia="Times New Roman" w:cs="Times New Roman"/>
-        </w:rPr>
-        <w:t>a)</w:t>
+      <w:proofErr w:type="gramStart"/>
+      <w:r>
+        <w:rPr>
+          <w:rFonts w:eastAsia="Times New Roman" w:cs="Times New Roman"/>
+        </w:rPr>
+        <w:t>a</w:t>
+      </w:r>
+      <w:proofErr w:type="gramEnd"/>
+      <w:r>
+        <w:rPr>
+          <w:rFonts w:eastAsia="Times New Roman" w:cs="Times New Roman"/>
+        </w:rPr>
+        <w:t>)</w:t>
       </w:r>
     </w:p>
     <w:p>
@@ -362,26 +409,44 @@
           <w:szCs w:val="30"/>
         </w:rPr>
       </w:pPr>
-      <w:r>
-        <w:rPr>
-          <w:rFonts w:eastAsia="Times New Roman" w:cs="Times New Roman"/>
-          <w:sz w:val="30"/>
-          <w:szCs w:val="30"/>
-        </w:rPr>
-        <w:t>Evaluate  each  potential  solution</w:t>
-      </w:r>
-    </w:p>
-    <w:p>
-      <w:pPr>
-        <w:rPr>
-          <w:rFonts w:eastAsia="Times New Roman" w:cs="Times New Roman"/>
-        </w:rPr>
-      </w:pPr>
-      <w:r>
-        <w:rPr>
-          <w:rFonts w:eastAsia="Times New Roman" w:cs="Times New Roman"/>
-        </w:rPr>
-        <w:t>a)</w:t>
+      <w:proofErr w:type="gramStart"/>
+      <w:r>
+        <w:rPr>
+          <w:rFonts w:eastAsia="Times New Roman" w:cs="Times New Roman"/>
+          <w:sz w:val="30"/>
+          <w:szCs w:val="30"/>
+        </w:rPr>
+        <w:t>Evaluate  each</w:t>
+      </w:r>
+      <w:proofErr w:type="gramEnd"/>
+      <w:r>
+        <w:rPr>
+          <w:rFonts w:eastAsia="Times New Roman" w:cs="Times New Roman"/>
+          <w:sz w:val="30"/>
+          <w:szCs w:val="30"/>
+        </w:rPr>
+        <w:t xml:space="preserve">  potential  solution</w:t>
+      </w:r>
+    </w:p>
+    <w:p>
+      <w:pPr>
+        <w:rPr>
+          <w:rFonts w:eastAsia="Times New Roman" w:cs="Times New Roman"/>
+        </w:rPr>
+      </w:pPr>
+      <w:proofErr w:type="gramStart"/>
+      <w:r>
+        <w:rPr>
+          <w:rFonts w:eastAsia="Times New Roman" w:cs="Times New Roman"/>
+        </w:rPr>
+        <w:t>a</w:t>
+      </w:r>
+      <w:proofErr w:type="gramEnd"/>
+      <w:r>
+        <w:rPr>
+          <w:rFonts w:eastAsia="Times New Roman" w:cs="Times New Roman"/>
+        </w:rPr>
+        <w:t>)</w:t>
       </w:r>
     </w:p>
     <w:p>
@@ -403,11 +468,19 @@
           <w:rFonts w:eastAsia="Times New Roman" w:cs="Times New Roman"/>
         </w:rPr>
       </w:pPr>
-      <w:r>
-        <w:rPr>
-          <w:rFonts w:eastAsia="Times New Roman" w:cs="Times New Roman"/>
-        </w:rPr>
-        <w:t>b)</w:t>
+      <w:proofErr w:type="gramStart"/>
+      <w:r>
+        <w:rPr>
+          <w:rFonts w:eastAsia="Times New Roman" w:cs="Times New Roman"/>
+        </w:rPr>
+        <w:t>b</w:t>
+      </w:r>
+      <w:proofErr w:type="gramEnd"/>
+      <w:r>
+        <w:rPr>
+          <w:rFonts w:eastAsia="Times New Roman" w:cs="Times New Roman"/>
+        </w:rPr>
+        <w:t>)</w:t>
       </w:r>
     </w:p>
     <w:p>
@@ -476,43 +549,71 @@
           <w:szCs w:val="30"/>
         </w:rPr>
       </w:pPr>
-      <w:r>
-        <w:rPr>
-          <w:rFonts w:eastAsia="Times New Roman" w:cs="Times New Roman"/>
-          <w:sz w:val="30"/>
-          <w:szCs w:val="30"/>
-        </w:rPr>
-        <w:t>Choose  a  solution  and  develop  a  </w:t>
-      </w:r>
-    </w:p>
-    <w:p>
-      <w:pPr>
-        <w:rPr>
-          <w:rFonts w:eastAsia="Times New Roman" w:cs="Times New Roman"/>
-          <w:sz w:val="30"/>
-          <w:szCs w:val="30"/>
-        </w:rPr>
-      </w:pPr>
-      <w:r>
-        <w:rPr>
-          <w:rFonts w:eastAsia="Times New Roman" w:cs="Times New Roman"/>
-          <w:sz w:val="30"/>
-          <w:szCs w:val="30"/>
-        </w:rPr>
-        <w:t>plan  to  implement  it.</w:t>
-      </w:r>
-    </w:p>
-    <w:p>
-      <w:pPr>
-        <w:rPr>
-          <w:rFonts w:eastAsia="Times New Roman" w:cs="Times New Roman"/>
-        </w:rPr>
-      </w:pPr>
-      <w:r>
-        <w:rPr>
-          <w:rFonts w:eastAsia="Times New Roman" w:cs="Times New Roman"/>
-        </w:rPr>
-        <w:t>a)</w:t>
+      <w:proofErr w:type="gramStart"/>
+      <w:r>
+        <w:rPr>
+          <w:rFonts w:eastAsia="Times New Roman" w:cs="Times New Roman"/>
+          <w:sz w:val="30"/>
+          <w:szCs w:val="30"/>
+        </w:rPr>
+        <w:t>Choose  a</w:t>
+      </w:r>
+      <w:proofErr w:type="gramEnd"/>
+      <w:r>
+        <w:rPr>
+          <w:rFonts w:eastAsia="Times New Roman" w:cs="Times New Roman"/>
+          <w:sz w:val="30"/>
+          <w:szCs w:val="30"/>
+        </w:rPr>
+        <w:t xml:space="preserve">  solution  and  develop  a  </w:t>
+      </w:r>
+    </w:p>
+    <w:p>
+      <w:pPr>
+        <w:rPr>
+          <w:rFonts w:eastAsia="Times New Roman" w:cs="Times New Roman"/>
+          <w:sz w:val="30"/>
+          <w:szCs w:val="30"/>
+        </w:rPr>
+      </w:pPr>
+      <w:proofErr w:type="gramStart"/>
+      <w:r>
+        <w:rPr>
+          <w:rFonts w:eastAsia="Times New Roman" w:cs="Times New Roman"/>
+          <w:sz w:val="30"/>
+          <w:szCs w:val="30"/>
+        </w:rPr>
+        <w:t>plan</w:t>
+      </w:r>
+      <w:proofErr w:type="gramEnd"/>
+      <w:r>
+        <w:rPr>
+          <w:rFonts w:eastAsia="Times New Roman" w:cs="Times New Roman"/>
+          <w:sz w:val="30"/>
+          <w:szCs w:val="30"/>
+        </w:rPr>
+        <w:t xml:space="preserve">  to  implement  it.</w:t>
+      </w:r>
+    </w:p>
+    <w:p>
+      <w:pPr>
+        <w:rPr>
+          <w:rFonts w:eastAsia="Times New Roman" w:cs="Times New Roman"/>
+        </w:rPr>
+      </w:pPr>
+      <w:proofErr w:type="gramStart"/>
+      <w:r>
+        <w:rPr>
+          <w:rFonts w:eastAsia="Times New Roman" w:cs="Times New Roman"/>
+        </w:rPr>
+        <w:t>a</w:t>
+      </w:r>
+      <w:proofErr w:type="gramEnd"/>
+      <w:r>
+        <w:rPr>
+          <w:rFonts w:eastAsia="Times New Roman" w:cs="Times New Roman"/>
+        </w:rPr>
+        <w:t>)</w:t>
       </w:r>
     </w:p>
     <w:p>
@@ -586,31 +687,47 @@
           <w:rFonts w:eastAsia="Times New Roman" w:cs="Times New Roman"/>
         </w:rPr>
       </w:pPr>
-      <w:r>
-        <w:rPr>
-          <w:rFonts w:eastAsia="Times New Roman" w:cs="Times New Roman"/>
-        </w:rPr>
-        <w:t>picked up and taken across.</w:t>
-      </w:r>
-    </w:p>
-    <w:p>
-      <w:pPr>
-        <w:rPr>
-          <w:rFonts w:eastAsia="Times New Roman" w:cs="Times New Roman"/>
-        </w:rPr>
-      </w:pPr>
-    </w:p>
-    <w:p>
-      <w:pPr>
-        <w:rPr>
-          <w:rFonts w:eastAsia="Times New Roman" w:cs="Times New Roman"/>
-        </w:rPr>
-      </w:pPr>
-      <w:r>
-        <w:rPr>
-          <w:rFonts w:eastAsia="Times New Roman" w:cs="Times New Roman"/>
-        </w:rPr>
-        <w:t>b)</w:t>
+      <w:proofErr w:type="gramStart"/>
+      <w:r>
+        <w:rPr>
+          <w:rFonts w:eastAsia="Times New Roman" w:cs="Times New Roman"/>
+        </w:rPr>
+        <w:t>picked</w:t>
+      </w:r>
+      <w:proofErr w:type="gramEnd"/>
+      <w:r>
+        <w:rPr>
+          <w:rFonts w:eastAsia="Times New Roman" w:cs="Times New Roman"/>
+        </w:rPr>
+        <w:t xml:space="preserve"> up and taken across.</w:t>
+      </w:r>
+    </w:p>
+    <w:p>
+      <w:pPr>
+        <w:rPr>
+          <w:rFonts w:eastAsia="Times New Roman" w:cs="Times New Roman"/>
+        </w:rPr>
+      </w:pPr>
+    </w:p>
+    <w:p>
+      <w:pPr>
+        <w:rPr>
+          <w:rFonts w:eastAsia="Times New Roman" w:cs="Times New Roman"/>
+        </w:rPr>
+      </w:pPr>
+      <w:proofErr w:type="gramStart"/>
+      <w:r>
+        <w:rPr>
+          <w:rFonts w:eastAsia="Times New Roman" w:cs="Times New Roman"/>
+        </w:rPr>
+        <w:t>b</w:t>
+      </w:r>
+      <w:proofErr w:type="gramEnd"/>
+      <w:r>
+        <w:rPr>
+          <w:rFonts w:eastAsia="Times New Roman" w:cs="Times New Roman"/>
+        </w:rPr>
+        <w:t>)</w:t>
       </w:r>
     </w:p>
     <w:p>
@@ -698,11 +815,19 @@
           <w:rFonts w:eastAsia="Times New Roman" w:cs="Times New Roman"/>
         </w:rPr>
       </w:pPr>
-      <w:r>
-        <w:rPr>
-          <w:rFonts w:eastAsia="Times New Roman" w:cs="Times New Roman"/>
-        </w:rPr>
-        <w:t>a)</w:t>
+      <w:proofErr w:type="gramStart"/>
+      <w:r>
+        <w:rPr>
+          <w:rFonts w:eastAsia="Times New Roman" w:cs="Times New Roman"/>
+        </w:rPr>
+        <w:t>a</w:t>
+      </w:r>
+      <w:proofErr w:type="gramEnd"/>
+      <w:r>
+        <w:rPr>
+          <w:rFonts w:eastAsia="Times New Roman" w:cs="Times New Roman"/>
+        </w:rPr>
+        <w:t>)</w:t>
       </w:r>
     </w:p>
     <w:p>
@@ -724,11 +849,19 @@
           <w:rFonts w:eastAsia="Times New Roman" w:cs="Times New Roman"/>
         </w:rPr>
       </w:pPr>
-      <w:r>
-        <w:rPr>
-          <w:rFonts w:eastAsia="Times New Roman" w:cs="Times New Roman"/>
-        </w:rPr>
-        <w:t>b)</w:t>
+      <w:proofErr w:type="gramStart"/>
+      <w:r>
+        <w:rPr>
+          <w:rFonts w:eastAsia="Times New Roman" w:cs="Times New Roman"/>
+        </w:rPr>
+        <w:t>b</w:t>
+      </w:r>
+      <w:proofErr w:type="gramEnd"/>
+      <w:r>
+        <w:rPr>
+          <w:rFonts w:eastAsia="Times New Roman" w:cs="Times New Roman"/>
+        </w:rPr>
+        <w:t>)</w:t>
       </w:r>
     </w:p>
     <w:p>
@@ -750,25 +883,35 @@
           <w:rFonts w:eastAsia="Times New Roman" w:cs="Times New Roman"/>
         </w:rPr>
       </w:pPr>
-      <w:r>
-        <w:rPr>
-          <w:rFonts w:eastAsia="Times New Roman" w:cs="Times New Roman"/>
-        </w:rPr>
-        <w:t>c)</w:t>
-      </w:r>
-    </w:p>
-    <w:p>
-      <w:pPr>
-        <w:rPr>
-          <w:rFonts w:eastAsia="Times New Roman" w:cs="Times New Roman"/>
-        </w:rPr>
-      </w:pPr>
+      <w:proofErr w:type="gramStart"/>
+      <w:r>
+        <w:rPr>
+          <w:rFonts w:eastAsia="Times New Roman" w:cs="Times New Roman"/>
+        </w:rPr>
+        <w:t>c</w:t>
+      </w:r>
+      <w:proofErr w:type="gramEnd"/>
+      <w:r>
+        <w:rPr>
+          <w:rFonts w:eastAsia="Times New Roman" w:cs="Times New Roman"/>
+        </w:rPr>
+        <w:t>)</w:t>
+      </w:r>
+    </w:p>
+    <w:p>
+      <w:pPr>
+        <w:rPr>
+          <w:rFonts w:eastAsia="Times New Roman" w:cs="Times New Roman"/>
+        </w:rPr>
+      </w:pPr>
+      <w:proofErr w:type="gramStart"/>
       <w:r>
         <w:rPr>
           <w:rFonts w:eastAsia="Times New Roman" w:cs="Times New Roman"/>
         </w:rPr>
         <w:t>To obtain a matching pair of socks while pulling out as few socks as possible.</w:t>
       </w:r>
+      <w:proofErr w:type="gramEnd"/>
     </w:p>
     <w:p>
       <w:pPr>
@@ -810,11 +953,19 @@
           <w:rFonts w:eastAsia="Times New Roman" w:cs="Times New Roman"/>
         </w:rPr>
       </w:pPr>
-      <w:r>
-        <w:rPr>
-          <w:rFonts w:eastAsia="Times New Roman" w:cs="Times New Roman"/>
-        </w:rPr>
-        <w:t>a)</w:t>
+      <w:proofErr w:type="gramStart"/>
+      <w:r>
+        <w:rPr>
+          <w:rFonts w:eastAsia="Times New Roman" w:cs="Times New Roman"/>
+        </w:rPr>
+        <w:t>a</w:t>
+      </w:r>
+      <w:proofErr w:type="gramEnd"/>
+      <w:r>
+        <w:rPr>
+          <w:rFonts w:eastAsia="Times New Roman" w:cs="Times New Roman"/>
+        </w:rPr>
+        <w:t>)</w:t>
       </w:r>
     </w:p>
     <w:p>
@@ -901,11 +1052,19 @@
           <w:rFonts w:eastAsia="Times New Roman" w:cs="Times New Roman"/>
         </w:rPr>
       </w:pPr>
-      <w:r>
-        <w:rPr>
-          <w:rFonts w:eastAsia="Times New Roman" w:cs="Times New Roman"/>
-        </w:rPr>
-        <w:t>b)</w:t>
+      <w:proofErr w:type="gramStart"/>
+      <w:r>
+        <w:rPr>
+          <w:rFonts w:eastAsia="Times New Roman" w:cs="Times New Roman"/>
+        </w:rPr>
+        <w:t>b</w:t>
+      </w:r>
+      <w:proofErr w:type="gramEnd"/>
+      <w:r>
+        <w:rPr>
+          <w:rFonts w:eastAsia="Times New Roman" w:cs="Times New Roman"/>
+        </w:rPr>
+        <w:t>)</w:t>
       </w:r>
     </w:p>
     <w:p>
@@ -919,211 +1078,489 @@
           <w:rFonts w:eastAsia="Times New Roman" w:cs="Times New Roman"/>
         </w:rPr>
         <w:t>Could not identify a sub-goal.</w:t>
+      </w:r>
+    </w:p>
+    <w:p>
+      <w:pPr>
+        <w:rPr>
+          <w:rFonts w:eastAsia="Times New Roman" w:cs="Times New Roman"/>
+        </w:rPr>
+      </w:pPr>
+    </w:p>
+    <w:p>
+      <w:pPr>
+        <w:rPr>
+          <w:rFonts w:eastAsia="Times New Roman" w:cs="Times New Roman"/>
+          <w:sz w:val="30"/>
+          <w:szCs w:val="30"/>
+        </w:rPr>
+      </w:pPr>
+      <w:r>
+        <w:rPr>
+          <w:rFonts w:eastAsia="Times New Roman" w:cs="Times New Roman"/>
+          <w:sz w:val="30"/>
+          <w:szCs w:val="30"/>
+        </w:rPr>
+        <w:t xml:space="preserve">Identify potential </w:t>
+      </w:r>
+      <w:r>
+        <w:rPr>
+          <w:rFonts w:eastAsia="Times New Roman" w:cs="Times New Roman"/>
+          <w:sz w:val="30"/>
+          <w:szCs w:val="30"/>
+        </w:rPr>
+        <w:t>solutions</w:t>
+      </w:r>
+    </w:p>
+    <w:p>
+      <w:pPr>
+        <w:rPr>
+          <w:rFonts w:eastAsia="Times New Roman" w:cs="Times New Roman"/>
+        </w:rPr>
+      </w:pPr>
+      <w:proofErr w:type="gramStart"/>
+      <w:r>
+        <w:rPr>
+          <w:rFonts w:eastAsia="Times New Roman" w:cs="Times New Roman"/>
+        </w:rPr>
+        <w:t>a</w:t>
+      </w:r>
+      <w:proofErr w:type="gramEnd"/>
+      <w:r>
+        <w:rPr>
+          <w:rFonts w:eastAsia="Times New Roman" w:cs="Times New Roman"/>
+        </w:rPr>
+        <w:t>)</w:t>
+      </w:r>
+    </w:p>
+    <w:p>
+      <w:pPr>
+        <w:rPr>
+          <w:rFonts w:eastAsia="Times New Roman" w:cs="Times New Roman"/>
+        </w:rPr>
+      </w:pPr>
+      <w:r>
+        <w:rPr>
+          <w:rFonts w:eastAsia="Times New Roman" w:cs="Times New Roman"/>
+        </w:rPr>
+        <w:t>For question a) If four socks are pulled out of the drawer then that would be the least amount possible, because of there only being three different colors of socks.</w:t>
+      </w:r>
+    </w:p>
+    <w:p>
+      <w:pPr>
+        <w:rPr>
+          <w:rFonts w:eastAsia="Times New Roman" w:cs="Times New Roman"/>
+        </w:rPr>
+      </w:pPr>
+      <w:r>
+        <w:rPr>
+          <w:rFonts w:eastAsia="Times New Roman" w:cs="Times New Roman"/>
+        </w:rPr>
+        <w:t xml:space="preserve">For question b) </w:t>
+      </w:r>
+      <w:r>
+        <w:rPr>
+          <w:rFonts w:eastAsia="Times New Roman" w:cs="Times New Roman"/>
+        </w:rPr>
+        <w:t>It stands to reason that if four socks is the amount of socks that it takes to obtain one pair that eight would provide one pair of each color.</w:t>
+      </w:r>
+    </w:p>
+    <w:p>
+      <w:pPr>
+        <w:rPr>
+          <w:rFonts w:eastAsia="Times New Roman" w:cs="Times New Roman"/>
+          <w:sz w:val="30"/>
+          <w:szCs w:val="30"/>
+        </w:rPr>
+      </w:pPr>
+    </w:p>
+    <w:p>
+      <w:pPr>
+        <w:rPr>
+          <w:rFonts w:eastAsia="Times New Roman" w:cs="Times New Roman"/>
+          <w:sz w:val="30"/>
+          <w:szCs w:val="30"/>
+        </w:rPr>
+      </w:pPr>
+      <w:r>
+        <w:rPr>
+          <w:rFonts w:eastAsia="Times New Roman" w:cs="Times New Roman"/>
+          <w:sz w:val="30"/>
+          <w:szCs w:val="30"/>
+        </w:rPr>
+        <w:t xml:space="preserve">Evaluate each potential </w:t>
+      </w:r>
+      <w:r>
+        <w:rPr>
+          <w:rFonts w:eastAsia="Times New Roman" w:cs="Times New Roman"/>
+          <w:sz w:val="30"/>
+          <w:szCs w:val="30"/>
+        </w:rPr>
+        <w:t>solution</w:t>
+      </w:r>
+    </w:p>
+    <w:p>
+      <w:pPr>
+        <w:rPr>
+          <w:rFonts w:eastAsia="Times New Roman" w:cs="Times New Roman"/>
+        </w:rPr>
+      </w:pPr>
+      <w:proofErr w:type="gramStart"/>
+      <w:r>
+        <w:rPr>
+          <w:rFonts w:eastAsia="Times New Roman" w:cs="Times New Roman"/>
+        </w:rPr>
+        <w:t>a</w:t>
+      </w:r>
+      <w:proofErr w:type="gramEnd"/>
+      <w:r>
+        <w:rPr>
+          <w:rFonts w:eastAsia="Times New Roman" w:cs="Times New Roman"/>
+        </w:rPr>
+        <w:t>)</w:t>
+      </w:r>
+    </w:p>
+    <w:p>
+      <w:pPr>
+        <w:rPr>
+          <w:rFonts w:eastAsia="Times New Roman" w:cs="Times New Roman"/>
+        </w:rPr>
+      </w:pPr>
+      <w:r>
+        <w:rPr>
+          <w:rFonts w:eastAsia="Times New Roman" w:cs="Times New Roman"/>
+        </w:rPr>
+        <w:t>For a) It does meet the goals.</w:t>
+      </w:r>
+    </w:p>
+    <w:p>
+      <w:pPr>
+        <w:rPr>
+          <w:rFonts w:eastAsia="Times New Roman" w:cs="Times New Roman"/>
+        </w:rPr>
+      </w:pPr>
+      <w:r>
+        <w:rPr>
+          <w:rFonts w:eastAsia="Times New Roman" w:cs="Times New Roman"/>
+        </w:rPr>
+        <w:t xml:space="preserve">For b) </w:t>
+      </w:r>
+      <w:proofErr w:type="gramStart"/>
+      <w:r>
+        <w:rPr>
+          <w:rFonts w:eastAsia="Times New Roman" w:cs="Times New Roman"/>
+        </w:rPr>
+        <w:t>It</w:t>
+      </w:r>
+      <w:proofErr w:type="gramEnd"/>
+      <w:r>
+        <w:rPr>
+          <w:rFonts w:eastAsia="Times New Roman" w:cs="Times New Roman"/>
+        </w:rPr>
+        <w:t xml:space="preserve"> has met the goals out of five attempts.</w:t>
+      </w:r>
+    </w:p>
+    <w:p>
+      <w:pPr>
+        <w:rPr>
+          <w:rFonts w:eastAsia="Times New Roman" w:cs="Times New Roman"/>
+          <w:sz w:val="30"/>
+          <w:szCs w:val="30"/>
+        </w:rPr>
+      </w:pPr>
+      <w:proofErr w:type="gramStart"/>
+      <w:r>
+        <w:rPr>
+          <w:rFonts w:eastAsia="Times New Roman" w:cs="Times New Roman"/>
+        </w:rPr>
+        <w:t>b</w:t>
+      </w:r>
+      <w:proofErr w:type="gramEnd"/>
+      <w:r>
+        <w:rPr>
+          <w:rFonts w:eastAsia="Times New Roman" w:cs="Times New Roman"/>
+        </w:rPr>
+        <w:t>)</w:t>
+      </w:r>
+    </w:p>
+    <w:p>
+      <w:pPr>
+        <w:rPr>
+          <w:rFonts w:eastAsia="Times New Roman" w:cs="Times New Roman"/>
+        </w:rPr>
+      </w:pPr>
+      <w:r>
+        <w:rPr>
+          <w:rFonts w:eastAsia="Times New Roman" w:cs="Times New Roman"/>
+        </w:rPr>
+        <w:t>Both solutions do not fulfill all cases.</w:t>
+      </w:r>
+    </w:p>
+    <w:p>
+      <w:pPr>
+        <w:rPr>
+          <w:rFonts w:eastAsia="Times New Roman" w:cs="Times New Roman"/>
+        </w:rPr>
+      </w:pPr>
+    </w:p>
+    <w:p>
+      <w:pPr>
+        <w:rPr>
+          <w:rFonts w:eastAsia="Times New Roman" w:cs="Times New Roman"/>
+          <w:sz w:val="30"/>
+          <w:szCs w:val="30"/>
+        </w:rPr>
+      </w:pPr>
+      <w:r>
+        <w:rPr>
+          <w:rFonts w:eastAsia="Times New Roman" w:cs="Times New Roman"/>
+          <w:sz w:val="30"/>
+          <w:szCs w:val="30"/>
+        </w:rPr>
+        <w:t>Choose a solution and develop a plan to implement</w:t>
+      </w:r>
+      <w:r>
+        <w:rPr>
+          <w:rFonts w:eastAsia="Times New Roman" w:cs="Times New Roman"/>
+          <w:sz w:val="30"/>
+          <w:szCs w:val="30"/>
+        </w:rPr>
+        <w:t> it.</w:t>
+      </w:r>
+    </w:p>
+    <w:p>
+      <w:pPr>
+        <w:rPr>
+          <w:rFonts w:eastAsia="Times New Roman" w:cs="Times New Roman"/>
+        </w:rPr>
+      </w:pPr>
+      <w:proofErr w:type="gramStart"/>
+      <w:r>
+        <w:rPr>
+          <w:rFonts w:eastAsia="Times New Roman" w:cs="Times New Roman"/>
+        </w:rPr>
+        <w:t>a</w:t>
+      </w:r>
+      <w:proofErr w:type="gramEnd"/>
+      <w:r>
+        <w:rPr>
+          <w:rFonts w:eastAsia="Times New Roman" w:cs="Times New Roman"/>
+        </w:rPr>
+        <w:t>)</w:t>
+      </w:r>
+    </w:p>
+    <w:p>
+      <w:pPr>
+        <w:rPr>
+          <w:rFonts w:eastAsia="Times New Roman" w:cs="Times New Roman"/>
+        </w:rPr>
+      </w:pPr>
+      <w:r>
+        <w:rPr>
+          <w:rFonts w:eastAsia="Times New Roman" w:cs="Times New Roman"/>
+        </w:rPr>
+        <w:t xml:space="preserve">For a) </w:t>
+      </w:r>
+      <w:proofErr w:type="gramStart"/>
+      <w:r>
+        <w:rPr>
+          <w:rFonts w:eastAsia="Times New Roman" w:cs="Times New Roman"/>
+        </w:rPr>
+        <w:t>Since</w:t>
+      </w:r>
+      <w:proofErr w:type="gramEnd"/>
+      <w:r>
+        <w:rPr>
+          <w:rFonts w:eastAsia="Times New Roman" w:cs="Times New Roman"/>
+        </w:rPr>
+        <w:t xml:space="preserve"> there are only three different colors of socks the first sock pulled out could be one of three colors. The second sock pulled out would either match the first one or be one of two colors. The chances of the third sock being a different color is very slim but still possible, so a fourth sock is removed from the drawer to ensure that there is at least one match made.  </w:t>
+      </w:r>
+    </w:p>
+    <w:p>
+      <w:pPr>
+        <w:rPr>
+          <w:rFonts w:eastAsia="Times New Roman" w:cs="Times New Roman"/>
+        </w:rPr>
+      </w:pPr>
+      <w:r>
+        <w:rPr>
+          <w:rFonts w:eastAsia="Times New Roman" w:cs="Times New Roman"/>
+        </w:rPr>
+        <w:t>For b)</w:t>
+      </w:r>
+      <w:r>
+        <w:rPr>
+          <w:rFonts w:eastAsia="Times New Roman" w:cs="Times New Roman"/>
+        </w:rPr>
+        <w:t xml:space="preserve"> </w:t>
+      </w:r>
+      <w:proofErr w:type="gramStart"/>
+      <w:r>
+        <w:rPr>
+          <w:rFonts w:eastAsia="Times New Roman" w:cs="Times New Roman"/>
+        </w:rPr>
+        <w:t>Within</w:t>
+      </w:r>
+      <w:proofErr w:type="gramEnd"/>
+      <w:r>
+        <w:rPr>
+          <w:rFonts w:eastAsia="Times New Roman" w:cs="Times New Roman"/>
+        </w:rPr>
+        <w:t xml:space="preserve"> the twenty socks ther</w:t>
+      </w:r>
+      <w:r>
+        <w:rPr>
+          <w:rFonts w:eastAsia="Times New Roman" w:cs="Times New Roman"/>
+        </w:rPr>
+        <w:t>e</w:t>
+      </w:r>
+      <w:r>
+        <w:rPr>
+          <w:rFonts w:eastAsia="Times New Roman" w:cs="Times New Roman"/>
+        </w:rPr>
+        <w:t xml:space="preserve"> are ten</w:t>
+      </w:r>
+      <w:r>
+        <w:rPr>
+          <w:rFonts w:eastAsia="Times New Roman" w:cs="Times New Roman"/>
+        </w:rPr>
+        <w:t xml:space="preserve"> black socks, </w:t>
+      </w:r>
+      <w:r>
+        <w:rPr>
+          <w:rFonts w:eastAsia="Times New Roman" w:cs="Times New Roman"/>
+        </w:rPr>
+        <w:t xml:space="preserve">six brown socks and four white socks. Since </w:t>
+      </w:r>
+      <w:proofErr w:type="gramStart"/>
+      <w:r>
+        <w:rPr>
+          <w:rFonts w:eastAsia="Times New Roman" w:cs="Times New Roman"/>
+        </w:rPr>
+        <w:t>there</w:t>
+      </w:r>
+      <w:proofErr w:type="gramEnd"/>
+      <w:r>
+        <w:rPr>
+          <w:rFonts w:eastAsia="Times New Roman" w:cs="Times New Roman"/>
+        </w:rPr>
+        <w:t xml:space="preserve"> only being four white socks the possibility of getting a pair would be 4/16, relatively low compared to the six brown 3/7, and ten black 1/2.</w:t>
+      </w:r>
+    </w:p>
+    <w:p>
+      <w:pPr>
+        <w:rPr>
+          <w:rFonts w:eastAsia="Times New Roman" w:cs="Times New Roman"/>
+        </w:rPr>
+      </w:pPr>
+      <w:r>
+        <w:rPr>
+          <w:rFonts w:eastAsia="Times New Roman" w:cs="Times New Roman"/>
+        </w:rPr>
+        <w:t xml:space="preserve">   </w:t>
+      </w:r>
+    </w:p>
+    <w:p>
+      <w:pPr>
+        <w:rPr>
+          <w:rFonts w:eastAsia="Times New Roman" w:cs="Times New Roman"/>
+        </w:rPr>
+      </w:pPr>
+      <w:proofErr w:type="gramStart"/>
+      <w:r>
+        <w:rPr>
+          <w:rFonts w:eastAsia="Times New Roman" w:cs="Times New Roman"/>
+        </w:rPr>
+        <w:t>b</w:t>
+      </w:r>
+      <w:proofErr w:type="gramEnd"/>
+      <w:r>
+        <w:rPr>
+          <w:rFonts w:eastAsia="Times New Roman" w:cs="Times New Roman"/>
+        </w:rPr>
+        <w:t>)</w:t>
+      </w:r>
+    </w:p>
+    <w:p>
+      <w:pPr>
+        <w:rPr>
+          <w:rFonts w:eastAsia="Times New Roman" w:cs="Times New Roman"/>
+        </w:rPr>
+      </w:pPr>
+      <w:r>
+        <w:rPr>
+          <w:rFonts w:eastAsia="Times New Roman" w:cs="Times New Roman"/>
+        </w:rPr>
+        <w:t>Below I have attached a picture of the expe</w:t>
+      </w:r>
+      <w:r>
+        <w:rPr>
+          <w:rFonts w:eastAsia="Times New Roman" w:cs="Times New Roman"/>
+        </w:rPr>
+        <w:t>riment I did to test my theory</w:t>
       </w:r>
       <w:bookmarkStart w:id="0" w:name="_GoBack"/>
       <w:bookmarkEnd w:id="0"/>
-    </w:p>
-    <w:p>
-      <w:pPr>
-        <w:rPr>
-          <w:rFonts w:eastAsia="Times New Roman" w:cs="Times New Roman"/>
-        </w:rPr>
-      </w:pPr>
-    </w:p>
-    <w:p>
-      <w:pPr>
-        <w:rPr>
-          <w:rFonts w:eastAsia="Times New Roman" w:cs="Times New Roman"/>
-          <w:sz w:val="30"/>
-          <w:szCs w:val="30"/>
-        </w:rPr>
-      </w:pPr>
-      <w:r>
-        <w:rPr>
-          <w:rFonts w:eastAsia="Times New Roman" w:cs="Times New Roman"/>
-          <w:sz w:val="30"/>
-          <w:szCs w:val="30"/>
-        </w:rPr>
-        <w:t xml:space="preserve">Identify potential </w:t>
-      </w:r>
-      <w:r>
-        <w:rPr>
-          <w:rFonts w:eastAsia="Times New Roman" w:cs="Times New Roman"/>
-          <w:sz w:val="30"/>
-          <w:szCs w:val="30"/>
-        </w:rPr>
-        <w:t>solutions</w:t>
-      </w:r>
-    </w:p>
-    <w:p>
-      <w:pPr>
-        <w:rPr>
-          <w:rFonts w:eastAsia="Times New Roman" w:cs="Times New Roman"/>
-        </w:rPr>
-      </w:pPr>
-      <w:r>
-        <w:rPr>
-          <w:rFonts w:eastAsia="Times New Roman" w:cs="Times New Roman"/>
-        </w:rPr>
-        <w:t>a)</w:t>
-      </w:r>
-    </w:p>
-    <w:p>
-      <w:pPr>
-        <w:rPr>
-          <w:rFonts w:eastAsia="Times New Roman" w:cs="Times New Roman"/>
-        </w:rPr>
-      </w:pPr>
-    </w:p>
-    <w:p>
-      <w:pPr>
-        <w:rPr>
-          <w:rFonts w:eastAsia="Times New Roman" w:cs="Times New Roman"/>
-          <w:sz w:val="30"/>
-          <w:szCs w:val="30"/>
-        </w:rPr>
-      </w:pPr>
-    </w:p>
-    <w:p>
-      <w:pPr>
-        <w:rPr>
-          <w:rFonts w:eastAsia="Times New Roman" w:cs="Times New Roman"/>
-          <w:sz w:val="30"/>
-          <w:szCs w:val="30"/>
-        </w:rPr>
-      </w:pPr>
-    </w:p>
-    <w:p>
-      <w:pPr>
-        <w:rPr>
-          <w:rFonts w:eastAsia="Times New Roman" w:cs="Times New Roman"/>
-          <w:sz w:val="30"/>
-          <w:szCs w:val="30"/>
-        </w:rPr>
-      </w:pPr>
-      <w:r>
-        <w:rPr>
-          <w:rFonts w:eastAsia="Times New Roman" w:cs="Times New Roman"/>
-          <w:sz w:val="30"/>
-          <w:szCs w:val="30"/>
-        </w:rPr>
-        <w:t xml:space="preserve">Evaluate each potential </w:t>
-      </w:r>
-      <w:r>
-        <w:rPr>
-          <w:rFonts w:eastAsia="Times New Roman" w:cs="Times New Roman"/>
-          <w:sz w:val="30"/>
-          <w:szCs w:val="30"/>
-        </w:rPr>
-        <w:t>solution</w:t>
-      </w:r>
-    </w:p>
-    <w:p>
-      <w:pPr>
-        <w:rPr>
-          <w:rFonts w:eastAsia="Times New Roman" w:cs="Times New Roman"/>
-        </w:rPr>
-      </w:pPr>
-      <w:r>
-        <w:rPr>
-          <w:rFonts w:eastAsia="Times New Roman" w:cs="Times New Roman"/>
-        </w:rPr>
-        <w:t>a)</w:t>
-      </w:r>
-    </w:p>
-    <w:p>
-      <w:pPr>
-        <w:rPr>
-          <w:rFonts w:eastAsia="Times New Roman" w:cs="Times New Roman"/>
-        </w:rPr>
-      </w:pPr>
-    </w:p>
-    <w:p>
-      <w:pPr>
-        <w:rPr>
-          <w:rFonts w:eastAsia="Times New Roman" w:cs="Times New Roman"/>
-          <w:sz w:val="30"/>
-          <w:szCs w:val="30"/>
-        </w:rPr>
-      </w:pPr>
-      <w:r>
-        <w:rPr>
-          <w:rFonts w:eastAsia="Times New Roman" w:cs="Times New Roman"/>
-        </w:rPr>
-        <w:t>b)</w:t>
-      </w:r>
-    </w:p>
-    <w:p>
-      <w:pPr>
-        <w:rPr>
-          <w:rFonts w:eastAsia="Times New Roman" w:cs="Times New Roman"/>
-        </w:rPr>
-      </w:pPr>
-    </w:p>
-    <w:p>
-      <w:pPr>
-        <w:rPr>
-          <w:rFonts w:eastAsia="Times New Roman" w:cs="Times New Roman"/>
-          <w:sz w:val="30"/>
-          <w:szCs w:val="30"/>
-        </w:rPr>
-      </w:pPr>
-      <w:r>
-        <w:rPr>
-          <w:rFonts w:eastAsia="Times New Roman" w:cs="Times New Roman"/>
-          <w:sz w:val="30"/>
-          <w:szCs w:val="30"/>
-        </w:rPr>
-        <w:t>Choose a solution and develop a plan to implement</w:t>
-      </w:r>
-      <w:r>
-        <w:rPr>
-          <w:rFonts w:eastAsia="Times New Roman" w:cs="Times New Roman"/>
-          <w:sz w:val="30"/>
-          <w:szCs w:val="30"/>
-        </w:rPr>
-        <w:t> it.</w:t>
-      </w:r>
-    </w:p>
-    <w:p>
-      <w:pPr>
-        <w:rPr>
-          <w:rFonts w:eastAsia="Times New Roman" w:cs="Times New Roman"/>
-        </w:rPr>
-      </w:pPr>
-      <w:r>
-        <w:rPr>
-          <w:rFonts w:eastAsia="Times New Roman" w:cs="Times New Roman"/>
-        </w:rPr>
-        <w:t>a)</w:t>
-      </w:r>
-    </w:p>
-    <w:p>
-      <w:pPr>
-        <w:rPr>
-          <w:rFonts w:eastAsia="Times New Roman" w:cs="Times New Roman"/>
-        </w:rPr>
-      </w:pPr>
-    </w:p>
-    <w:p>
-      <w:pPr>
-        <w:rPr>
-          <w:rFonts w:eastAsia="Times New Roman" w:cs="Times New Roman"/>
-        </w:rPr>
-      </w:pPr>
-      <w:r>
-        <w:rPr>
-          <w:rFonts w:eastAsia="Times New Roman" w:cs="Times New Roman"/>
-        </w:rPr>
-        <w:t>b)</w:t>
-      </w:r>
-    </w:p>
-    <w:p>
-      <w:pPr>
-        <w:rPr>
-          <w:rFonts w:eastAsia="Times New Roman" w:cs="Times New Roman"/>
-        </w:rPr>
-      </w:pPr>
+      <w:r>
+        <w:rPr>
+          <w:rFonts w:eastAsia="Times New Roman" w:cs="Times New Roman"/>
+        </w:rPr>
+        <w:t xml:space="preserve">. </w:t>
+      </w:r>
+      <w:r>
+        <w:rPr>
+          <w:rFonts w:eastAsia="Times New Roman" w:cs="Times New Roman"/>
+          <w:noProof/>
+        </w:rPr>
+        <w:drawing>
+          <wp:inline distT="0" distB="0" distL="0" distR="0" wp14:anchorId="6C310F0D" wp14:editId="694F123A">
+            <wp:extent cx="5486400" cy="3657600"/>
+            <wp:effectExtent l="0" t="0" r="0" b="0"/>
+            <wp:docPr id="1" name="Picture 1" descr="Macintosh HD:Users:JessesComp:Documents:Schoolfolder:6.ScalableDataInfrastructures:Week1:SDI.jpg"/>
+            <wp:cNvGraphicFramePr>
+              <a:graphicFrameLocks xmlns:a="http://schemas.openxmlformats.org/drawingml/2006/main" noChangeAspect="1"/>
+            </wp:cNvGraphicFramePr>
+            <a:graphic xmlns:a="http://schemas.openxmlformats.org/drawingml/2006/main">
+              <a:graphicData uri="http://schemas.openxmlformats.org/drawingml/2006/picture">
+                <pic:pic xmlns:pic="http://schemas.openxmlformats.org/drawingml/2006/picture">
+                  <pic:nvPicPr>
+                    <pic:cNvPr id="0" name="Picture 1" descr="Macintosh HD:Users:JessesComp:Documents:Schoolfolder:6.ScalableDataInfrastructures:Week1:SDI.jpg"/>
+                    <pic:cNvPicPr>
+                      <a:picLocks noChangeAspect="1" noChangeArrowheads="1"/>
+                    </pic:cNvPicPr>
+                  </pic:nvPicPr>
+                  <pic:blipFill>
+                    <a:blip r:embed="rId5">
+                      <a:extLst>
+                        <a:ext uri="{28A0092B-C50C-407E-A947-70E740481C1C}">
+                          <a14:useLocalDpi xmlns:a14="http://schemas.microsoft.com/office/drawing/2010/main" val="0"/>
+                        </a:ext>
+                      </a:extLst>
+                    </a:blip>
+                    <a:srcRect/>
+                    <a:stretch>
+                      <a:fillRect/>
+                    </a:stretch>
+                  </pic:blipFill>
+                  <pic:spPr bwMode="auto">
+                    <a:xfrm>
+                      <a:off x="0" y="0"/>
+                      <a:ext cx="5486400" cy="3657600"/>
+                    </a:xfrm>
+                    <a:prstGeom prst="rect">
+                      <a:avLst/>
+                    </a:prstGeom>
+                    <a:noFill/>
+                    <a:ln>
+                      <a:noFill/>
+                    </a:ln>
+                  </pic:spPr>
+                </pic:pic>
+              </a:graphicData>
+            </a:graphic>
+          </wp:inline>
+        </w:drawing>
+      </w:r>
     </w:p>
     <w:sectPr>
       <w:pgSz w:w="12240" w:h="15840"/>
@@ -1318,6 +1755,33 @@
     <w:semiHidden/>
     <w:unhideWhenUsed/>
   </w:style>
+  <w:style w:type="paragraph" w:styleId="BalloonText">
+    <w:name w:val="Balloon Text"/>
+    <w:basedOn w:val="Normal"/>
+    <w:link w:val="BalloonTextChar"/>
+    <w:uiPriority w:val="99"/>
+    <w:semiHidden/>
+    <w:unhideWhenUsed/>
+    <w:rsid w:val="00684E63"/>
+    <w:rPr>
+      <w:rFonts w:ascii="Lucida Grande" w:hAnsi="Lucida Grande" w:cs="Lucida Grande"/>
+      <w:sz w:val="18"/>
+      <w:szCs w:val="18"/>
+    </w:rPr>
+  </w:style>
+  <w:style w:type="character" w:customStyle="1" w:styleId="BalloonTextChar">
+    <w:name w:val="Balloon Text Char"/>
+    <w:basedOn w:val="DefaultParagraphFont"/>
+    <w:link w:val="BalloonText"/>
+    <w:uiPriority w:val="99"/>
+    <w:semiHidden/>
+    <w:rsid w:val="00684E63"/>
+    <w:rPr>
+      <w:rFonts w:ascii="Lucida Grande" w:hAnsi="Lucida Grande" w:cs="Lucida Grande"/>
+      <w:sz w:val="18"/>
+      <w:szCs w:val="18"/>
+    </w:rPr>
+  </w:style>
 </w:styles>
 </file>
 
@@ -1503,6 +1967,33 @@
     <w:uiPriority w:val="99"/>
     <w:semiHidden/>
     <w:unhideWhenUsed/>
+  </w:style>
+  <w:style w:type="paragraph" w:styleId="BalloonText">
+    <w:name w:val="Balloon Text"/>
+    <w:basedOn w:val="Normal"/>
+    <w:link w:val="BalloonTextChar"/>
+    <w:uiPriority w:val="99"/>
+    <w:semiHidden/>
+    <w:unhideWhenUsed/>
+    <w:rsid w:val="00684E63"/>
+    <w:rPr>
+      <w:rFonts w:ascii="Lucida Grande" w:hAnsi="Lucida Grande" w:cs="Lucida Grande"/>
+      <w:sz w:val="18"/>
+      <w:szCs w:val="18"/>
+    </w:rPr>
+  </w:style>
+  <w:style w:type="character" w:customStyle="1" w:styleId="BalloonTextChar">
+    <w:name w:val="Balloon Text Char"/>
+    <w:basedOn w:val="DefaultParagraphFont"/>
+    <w:link w:val="BalloonText"/>
+    <w:uiPriority w:val="99"/>
+    <w:semiHidden/>
+    <w:rsid w:val="00684E63"/>
+    <w:rPr>
+      <w:rFonts w:ascii="Lucida Grande" w:hAnsi="Lucida Grande" w:cs="Lucida Grande"/>
+      <w:sz w:val="18"/>
+      <w:szCs w:val="18"/>
+    </w:rPr>
   </w:style>
 </w:styles>
 </file>

</xml_diff>